<commit_message>
commiting HTML CSS Assignments
</commit_message>
<xml_diff>
--- a/09. HTML5 & CSS3/02. CSS Assignment/CSS-Assignment.docx
+++ b/09. HTML5 & CSS3/02. CSS Assignment/CSS-Assignment.docx
@@ -1,7 +1,28 @@
 
 <file path=word/document.xml><?xml version="1.0" encoding="utf-8"?>
-<w:document xmlns:wpc="http://schemas.microsoft.com/office/word/2010/wordprocessingCanvas" xmlns:cx="http://schemas.microsoft.com/office/drawing/2014/chartex" xmlns:cx1="http://schemas.microsoft.com/office/drawing/2015/9/8/chartex" xmlns:cx2="http://schemas.microsoft.com/office/drawing/2015/10/21/chartex" xmlns:cx3="http://schemas.microsoft.com/office/drawing/2016/5/9/chartex" xmlns:cx4="http://schemas.microsoft.com/office/drawing/2016/5/10/chartex" xmlns:cx5="http://schemas.microsoft.com/office/drawing/2016/5/11/chartex" xmlns:cx6="http://schemas.microsoft.com/office/drawing/2016/5/12/chartex" xmlns:cx7="http://schemas.microsoft.com/office/drawing/2016/5/13/chartex" xmlns:cx8="http://schemas.microsoft.com/office/drawing/2016/5/14/chartex" xmlns:mc="http://schemas.openxmlformats.org/markup-compatibility/2006" xmlns:aink="http://schemas.microsoft.com/office/drawing/2016/ink" xmlns:am3d="http://schemas.microsoft.com/office/drawing/2017/model3d" xmlns:o="urn:schemas-microsoft-com:office:office" xmlns:r="http://schemas.openxmlformats.org/officeDocument/2006/relationships" xmlns:m="http://schemas.openxmlformats.org/officeDocument/2006/math" xmlns:v="urn:schemas-microsoft-com:vml" xmlns:wp14="http://schemas.microsoft.com/office/word/2010/wordprocessingDrawing" xmlns:wp="http://schemas.openxmlformats.org/drawingml/2006/wordprocessingDrawing" xmlns:w10="urn:schemas-microsoft-com:office:word" xmlns:w="http://schemas.openxmlformats.org/wordprocessingml/2006/main" xmlns:w14="http://schemas.microsoft.com/office/word/2010/wordml" xmlns:w15="http://schemas.microsoft.com/office/word/2012/wordml" xmlns:w16cid="http://schemas.microsoft.com/office/word/2016/wordml/cid" xmlns:w16se="http://schemas.microsoft.com/office/word/2015/wordml/symex" xmlns:wpg="http://schemas.microsoft.com/office/word/2010/wordprocessingGroup" xmlns:wpi="http://schemas.microsoft.com/office/word/2010/wordprocessingInk" xmlns:wne="http://schemas.microsoft.com/office/word/2006/wordml" xmlns:wps="http://schemas.microsoft.com/office/word/2010/wordprocessingShape" mc:Ignorable="w14 w15 w16se w16cid wp14">
+<w:document xmlns:wpc="http://schemas.microsoft.com/office/word/2010/wordprocessingCanvas" xmlns:cx="http://schemas.microsoft.com/office/drawing/2014/chartex" xmlns:cx1="http://schemas.microsoft.com/office/drawing/2015/9/8/chartex" xmlns:cx2="http://schemas.microsoft.com/office/drawing/2015/10/21/chartex" xmlns:cx3="http://schemas.microsoft.com/office/drawing/2016/5/9/chartex" xmlns:cx4="http://schemas.microsoft.com/office/drawing/2016/5/10/chartex" xmlns:cx5="http://schemas.microsoft.com/office/drawing/2016/5/11/chartex" xmlns:cx6="http://schemas.microsoft.com/office/drawing/2016/5/12/chartex" xmlns:cx7="http://schemas.microsoft.com/office/drawing/2016/5/13/chartex" xmlns:cx8="http://schemas.microsoft.com/office/drawing/2016/5/14/chartex" xmlns:mc="http://schemas.openxmlformats.org/markup-compatibility/2006" xmlns:aink="http://schemas.microsoft.com/office/drawing/2016/ink" xmlns:am3d="http://schemas.microsoft.com/office/drawing/2017/model3d" xmlns:o="urn:schemas-microsoft-com:office:office" xmlns:r="http://schemas.openxmlformats.org/officeDocument/2006/relationships" xmlns:m="http://schemas.openxmlformats.org/officeDocument/2006/math" xmlns:v="urn:schemas-microsoft-com:vml" xmlns:wp14="http://schemas.microsoft.com/office/word/2010/wordprocessingDrawing" xmlns:wp="http://schemas.openxmlformats.org/drawingml/2006/wordprocessingDrawing" xmlns:w10="urn:schemas-microsoft-com:office:word" xmlns:w="http://schemas.openxmlformats.org/wordprocessingml/2006/main" xmlns:w14="http://schemas.microsoft.com/office/word/2010/wordml" xmlns:w15="http://schemas.microsoft.com/office/word/2012/wordml" xmlns:w16cex="http://schemas.microsoft.com/office/word/2018/wordml/cex" xmlns:w16cid="http://schemas.microsoft.com/office/word/2016/wordml/cid" xmlns:w16="http://schemas.microsoft.com/office/word/2018/wordml" xmlns:w16sdtdh="http://schemas.microsoft.com/office/word/2020/wordml/sdtdatahash" xmlns:w16se="http://schemas.microsoft.com/office/word/2015/wordml/symex" xmlns:wpg="http://schemas.microsoft.com/office/word/2010/wordprocessingGroup" xmlns:wpi="http://schemas.microsoft.com/office/word/2010/wordprocessingInk" xmlns:wne="http://schemas.microsoft.com/office/word/2006/wordml" xmlns:wps="http://schemas.microsoft.com/office/word/2010/wordprocessingShape" mc:Ignorable="w14 w15 w16se w16cid w16 w16cex w16sdtdh wp14">
   <w:body>
+    <w:p>
+      <w:pPr>
+        <w:spacing w:after="200" w:line="276" w:lineRule="auto"/>
+        <w:rPr>
+          <w:rFonts w:ascii="Candara" w:eastAsia="Calibri" w:hAnsi="Candara"/>
+          <w:b/>
+          <w:szCs w:val="44"/>
+          <w:lang w:val="en-IN"/>
+        </w:rPr>
+      </w:pPr>
+      <w:r>
+        <w:rPr>
+          <w:rFonts w:ascii="Candara" w:eastAsia="Calibri" w:hAnsi="Candara"/>
+          <w:b/>
+          <w:sz w:val="40"/>
+          <w:szCs w:val="40"/>
+          <w:lang w:val="en-IN"/>
+        </w:rPr>
+        <w:t>Submitted by – Sanket Bollamwar</w:t>
+      </w:r>
+    </w:p>
     <w:p>
       <w:pPr>
         <w:spacing w:after="200" w:line="276" w:lineRule="auto"/>
@@ -83,31 +104,7 @@
                 <w:szCs w:val="48"/>
                 <w:lang w:eastAsia="en-IN"/>
               </w:rPr>
-              <w:t>CSS background-</w:t>
-            </w:r>
-            <w:proofErr w:type="spellStart"/>
-            <w:r>
-              <w:rPr>
-                <w:rFonts w:ascii="Candara" w:hAnsi="Candara"/>
-                <w:b/>
-                <w:kern w:val="36"/>
-                <w:sz w:val="48"/>
-                <w:szCs w:val="48"/>
-                <w:lang w:eastAsia="en-IN"/>
-              </w:rPr>
-              <w:t>color</w:t>
-            </w:r>
-            <w:proofErr w:type="spellEnd"/>
-            <w:r>
-              <w:rPr>
-                <w:rFonts w:ascii="Candara" w:hAnsi="Candara"/>
-                <w:b/>
-                <w:kern w:val="36"/>
-                <w:sz w:val="48"/>
-                <w:szCs w:val="48"/>
-                <w:lang w:eastAsia="en-IN"/>
-              </w:rPr>
-              <w:t xml:space="preserve"> example!</w:t>
+              <w:t>CSS background-color example!</w:t>
             </w:r>
           </w:p>
           <w:p>
@@ -145,25 +142,7 @@
                 <w:sz w:val="24"/>
                 <w:lang w:eastAsia="en-IN"/>
               </w:rPr>
-              <w:t xml:space="preserve">This paragraph has its own background </w:t>
-            </w:r>
-            <w:proofErr w:type="spellStart"/>
-            <w:r>
-              <w:rPr>
-                <w:rFonts w:ascii="Candara" w:hAnsi="Candara"/>
-                <w:sz w:val="24"/>
-                <w:lang w:eastAsia="en-IN"/>
-              </w:rPr>
-              <w:t>color</w:t>
-            </w:r>
-            <w:proofErr w:type="spellEnd"/>
-            <w:r>
-              <w:rPr>
-                <w:rFonts w:ascii="Candara" w:hAnsi="Candara"/>
-                <w:sz w:val="24"/>
-                <w:lang w:eastAsia="en-IN"/>
-              </w:rPr>
-              <w:t>.</w:t>
+              <w:t>This paragraph has its own background color.</w:t>
             </w:r>
           </w:p>
           <w:p>
@@ -207,6 +186,82 @@
           <w:bCs w:val="0"/>
           <w:sz w:val="22"/>
           <w:szCs w:val="22"/>
+          <w:lang w:val="en-IN"/>
+        </w:rPr>
+      </w:pPr>
+    </w:p>
+    <w:p>
+      <w:pPr>
+        <w:spacing w:after="200" w:line="276" w:lineRule="auto"/>
+        <w:rPr>
+          <w:rFonts w:ascii="Candara" w:eastAsia="Calibri" w:hAnsi="Candara"/>
+          <w:b/>
+          <w:sz w:val="24"/>
+          <w:lang w:val="en-IN"/>
+        </w:rPr>
+      </w:pPr>
+      <w:r>
+        <w:rPr>
+          <w:rFonts w:ascii="Candara" w:eastAsia="Calibri" w:hAnsi="Candara"/>
+          <w:b/>
+          <w:sz w:val="24"/>
+          <w:lang w:val="en-IN"/>
+        </w:rPr>
+        <w:t>Refer files</w:t>
+      </w:r>
+      <w:r>
+        <w:rPr>
+          <w:rFonts w:ascii="Candara" w:eastAsia="Calibri" w:hAnsi="Candara"/>
+          <w:b/>
+          <w:sz w:val="24"/>
+          <w:lang w:val="en-IN"/>
+        </w:rPr>
+        <w:t xml:space="preserve"> - </w:t>
+      </w:r>
+      <w:r>
+        <w:rPr>
+          <w:rFonts w:ascii="Candara" w:eastAsia="Calibri" w:hAnsi="Candara"/>
+          <w:b/>
+          <w:sz w:val="24"/>
+          <w:lang w:val="en-IN"/>
+        </w:rPr>
+        <w:t>AssignmentQ1.html</w:t>
+      </w:r>
+      <w:r>
+        <w:rPr>
+          <w:rFonts w:ascii="Candara" w:eastAsia="Calibri" w:hAnsi="Candara"/>
+          <w:b/>
+          <w:sz w:val="24"/>
+          <w:lang w:val="en-IN"/>
+        </w:rPr>
+        <w:t xml:space="preserve">, </w:t>
+      </w:r>
+      <w:r>
+        <w:rPr>
+          <w:rFonts w:ascii="Candara" w:eastAsia="Calibri" w:hAnsi="Candara"/>
+          <w:b/>
+          <w:sz w:val="24"/>
+          <w:lang w:val="en-IN"/>
+        </w:rPr>
+        <w:t>AssignmentQ1.css</w:t>
+      </w:r>
+      <w:r>
+        <w:rPr>
+          <w:rFonts w:ascii="Candara" w:eastAsia="Calibri" w:hAnsi="Candara"/>
+          <w:b/>
+          <w:sz w:val="24"/>
+          <w:lang w:val="en-IN"/>
+        </w:rPr>
+        <w:t xml:space="preserve"> files</w:t>
+      </w:r>
+    </w:p>
+    <w:p>
+      <w:pPr>
+        <w:spacing w:after="200" w:line="276" w:lineRule="auto"/>
+        <w:rPr>
+          <w:rFonts w:ascii="Candara" w:eastAsia="Calibri" w:hAnsi="Candara"/>
+          <w:b/>
+          <w:sz w:val="24"/>
           <w:lang w:val="en-IN"/>
         </w:rPr>
       </w:pPr>
@@ -366,7 +421,6 @@
                 <w:rFonts w:ascii="Candara" w:hAnsi="Candara"/>
                 <w:b/>
                 <w:sz w:val="24"/>
-                <w:effect w:val="none"/>
                 <w:lang w:eastAsia="en-IN"/>
               </w:rPr>
             </w:pPr>
@@ -375,7 +429,6 @@
                 <w:rFonts w:ascii="Candara" w:hAnsi="Candara"/>
                 <w:b/>
                 <w:sz w:val="24"/>
-                <w:effect w:val="none"/>
                 <w:lang w:eastAsia="en-IN"/>
               </w:rPr>
               <w:t>This is heading 4</w:t>
@@ -397,55 +450,208 @@
     </w:tbl>
     <w:p>
       <w:pPr>
-        <w:rPr>
-          <w:rFonts w:ascii="Candara" w:eastAsia="Calibri" w:hAnsi="Candara"/>
-          <w:bCs w:val="0"/>
-          <w:sz w:val="22"/>
-          <w:szCs w:val="22"/>
-          <w:lang w:val="en-IN"/>
-        </w:rPr>
-      </w:pPr>
-    </w:p>
-    <w:p>
-      <w:pPr>
-        <w:rPr>
-          <w:rFonts w:ascii="Candara" w:eastAsia="Calibri" w:hAnsi="Candara"/>
-          <w:bCs w:val="0"/>
-          <w:sz w:val="22"/>
-          <w:szCs w:val="22"/>
-          <w:lang w:val="en-IN"/>
-        </w:rPr>
-      </w:pPr>
-    </w:p>
-    <w:p>
-      <w:pPr>
-        <w:rPr>
-          <w:rFonts w:ascii="Candara" w:eastAsia="Calibri" w:hAnsi="Candara"/>
-          <w:bCs w:val="0"/>
-          <w:sz w:val="22"/>
-          <w:szCs w:val="22"/>
-          <w:lang w:val="en-IN"/>
-        </w:rPr>
-      </w:pPr>
-    </w:p>
-    <w:p>
-      <w:pPr>
-        <w:rPr>
-          <w:rFonts w:ascii="Candara" w:eastAsia="Calibri" w:hAnsi="Candara"/>
-          <w:bCs w:val="0"/>
-          <w:sz w:val="22"/>
-          <w:szCs w:val="22"/>
-          <w:lang w:val="en-IN"/>
-        </w:rPr>
-      </w:pPr>
-      <w:r>
-        <w:rPr>
-          <w:rFonts w:ascii="Candara" w:eastAsia="Calibri" w:hAnsi="Candara"/>
-          <w:bCs w:val="0"/>
-          <w:sz w:val="22"/>
-          <w:szCs w:val="22"/>
-          <w:lang w:val="en-IN"/>
-        </w:rPr>
+        <w:spacing w:after="200" w:line="276" w:lineRule="auto"/>
+        <w:rPr>
+          <w:rFonts w:ascii="Candara" w:eastAsia="Calibri" w:hAnsi="Candara"/>
+          <w:b/>
+          <w:sz w:val="24"/>
+          <w:lang w:val="en-IN"/>
+        </w:rPr>
+      </w:pPr>
+    </w:p>
+    <w:p>
+      <w:pPr>
+        <w:spacing w:after="200" w:line="276" w:lineRule="auto"/>
+        <w:rPr>
+          <w:rFonts w:ascii="Candara" w:eastAsia="Calibri" w:hAnsi="Candara"/>
+          <w:b/>
+          <w:sz w:val="24"/>
+          <w:lang w:val="en-IN"/>
+        </w:rPr>
+      </w:pPr>
+      <w:r>
+        <w:rPr>
+          <w:rFonts w:ascii="Candara" w:eastAsia="Calibri" w:hAnsi="Candara"/>
+          <w:b/>
+          <w:sz w:val="24"/>
+          <w:lang w:val="en-IN"/>
+        </w:rPr>
+        <w:t>Refer files</w:t>
+      </w:r>
+      <w:r>
+        <w:rPr>
+          <w:rFonts w:ascii="Candara" w:eastAsia="Calibri" w:hAnsi="Candara"/>
+          <w:b/>
+          <w:sz w:val="24"/>
+          <w:lang w:val="en-IN"/>
+        </w:rPr>
+        <w:t xml:space="preserve"> </w:t>
+      </w:r>
+      <w:r>
+        <w:rPr>
+          <w:rFonts w:ascii="Candara" w:eastAsia="Calibri" w:hAnsi="Candara"/>
+          <w:b/>
+          <w:sz w:val="24"/>
+          <w:lang w:val="en-IN"/>
+        </w:rPr>
+        <w:t>–</w:t>
+      </w:r>
+      <w:r>
+        <w:rPr>
+          <w:rFonts w:ascii="Candara" w:eastAsia="Calibri" w:hAnsi="Candara"/>
+          <w:b/>
+          <w:sz w:val="24"/>
+          <w:lang w:val="en-IN"/>
+        </w:rPr>
+        <w:t xml:space="preserve"> </w:t>
+      </w:r>
+      <w:r>
+        <w:rPr>
+          <w:rFonts w:ascii="Candara" w:eastAsia="Calibri" w:hAnsi="Candara"/>
+          <w:b/>
+          <w:sz w:val="24"/>
+          <w:lang w:val="en-IN"/>
+        </w:rPr>
+        <w:t>AssignmentQ</w:t>
+      </w:r>
+      <w:r>
+        <w:rPr>
+          <w:rFonts w:ascii="Candara" w:eastAsia="Calibri" w:hAnsi="Candara"/>
+          <w:b/>
+          <w:sz w:val="24"/>
+          <w:lang w:val="en-IN"/>
+        </w:rPr>
+        <w:t>2</w:t>
+      </w:r>
+      <w:r>
+        <w:rPr>
+          <w:rFonts w:ascii="Candara" w:eastAsia="Calibri" w:hAnsi="Candara"/>
+          <w:b/>
+          <w:sz w:val="24"/>
+          <w:lang w:val="en-IN"/>
+        </w:rPr>
+        <w:t>.html</w:t>
+      </w:r>
+      <w:r>
+        <w:rPr>
+          <w:rFonts w:ascii="Candara" w:eastAsia="Calibri" w:hAnsi="Candara"/>
+          <w:b/>
+          <w:sz w:val="24"/>
+          <w:lang w:val="en-IN"/>
+        </w:rPr>
+        <w:t xml:space="preserve">, </w:t>
+      </w:r>
+      <w:r>
+        <w:rPr>
+          <w:rFonts w:ascii="Candara" w:eastAsia="Calibri" w:hAnsi="Candara"/>
+          <w:b/>
+          <w:sz w:val="24"/>
+          <w:lang w:val="en-IN"/>
+        </w:rPr>
+        <w:t>AssignmentQ</w:t>
+      </w:r>
+      <w:r>
+        <w:rPr>
+          <w:rFonts w:ascii="Candara" w:eastAsia="Calibri" w:hAnsi="Candara"/>
+          <w:b/>
+          <w:sz w:val="24"/>
+          <w:lang w:val="en-IN"/>
+        </w:rPr>
+        <w:t>2</w:t>
+      </w:r>
+      <w:r>
+        <w:rPr>
+          <w:rFonts w:ascii="Candara" w:eastAsia="Calibri" w:hAnsi="Candara"/>
+          <w:b/>
+          <w:sz w:val="24"/>
+          <w:lang w:val="en-IN"/>
+        </w:rPr>
+        <w:t>.css</w:t>
+      </w:r>
+      <w:r>
+        <w:rPr>
+          <w:rFonts w:ascii="Candara" w:eastAsia="Calibri" w:hAnsi="Candara"/>
+          <w:b/>
+          <w:sz w:val="24"/>
+          <w:lang w:val="en-IN"/>
+        </w:rPr>
+        <w:t xml:space="preserve"> files</w:t>
+      </w:r>
+    </w:p>
+    <w:p>
+      <w:pPr>
+        <w:rPr>
+          <w:rFonts w:ascii="Candara" w:eastAsia="Calibri" w:hAnsi="Candara"/>
+          <w:bCs w:val="0"/>
+          <w:sz w:val="22"/>
+          <w:szCs w:val="22"/>
+          <w:lang w:val="en-IN"/>
+        </w:rPr>
+      </w:pPr>
+    </w:p>
+    <w:p>
+      <w:pPr>
+        <w:rPr>
+          <w:rFonts w:ascii="Candara" w:eastAsia="Calibri" w:hAnsi="Candara"/>
+          <w:bCs w:val="0"/>
+          <w:sz w:val="22"/>
+          <w:szCs w:val="22"/>
+          <w:lang w:val="en-IN"/>
+        </w:rPr>
+      </w:pPr>
+    </w:p>
+    <w:p>
+      <w:pPr>
+        <w:rPr>
+          <w:rFonts w:ascii="Candara" w:eastAsia="Calibri" w:hAnsi="Candara"/>
+          <w:bCs w:val="0"/>
+          <w:sz w:val="22"/>
+          <w:szCs w:val="22"/>
+          <w:lang w:val="en-IN"/>
+        </w:rPr>
+      </w:pPr>
+    </w:p>
+    <w:p>
+      <w:pPr>
+        <w:rPr>
+          <w:rFonts w:ascii="Candara" w:eastAsia="Calibri" w:hAnsi="Candara"/>
+          <w:bCs w:val="0"/>
+          <w:sz w:val="22"/>
+          <w:szCs w:val="22"/>
+          <w:lang w:val="en-IN"/>
+        </w:rPr>
+      </w:pPr>
+    </w:p>
+    <w:p>
+      <w:pPr>
+        <w:rPr>
+          <w:rFonts w:ascii="Candara" w:eastAsia="Calibri" w:hAnsi="Candara"/>
+          <w:bCs w:val="0"/>
+          <w:sz w:val="22"/>
+          <w:szCs w:val="22"/>
+          <w:lang w:val="en-IN"/>
+        </w:rPr>
+      </w:pPr>
+    </w:p>
+    <w:p>
+      <w:pPr>
+        <w:rPr>
+          <w:rFonts w:ascii="Candara" w:eastAsia="Calibri" w:hAnsi="Candara"/>
+          <w:bCs w:val="0"/>
+          <w:sz w:val="22"/>
+          <w:szCs w:val="22"/>
+          <w:lang w:val="en-IN"/>
+        </w:rPr>
+      </w:pPr>
+      <w:r>
+        <w:rPr>
+          <w:rFonts w:ascii="Candara" w:eastAsia="Calibri" w:hAnsi="Candara"/>
+          <w:bCs w:val="0"/>
+          <w:sz w:val="22"/>
+          <w:szCs w:val="22"/>
+          <w:lang w:val="en-IN"/>
+        </w:rPr>
+        <w:lastRenderedPageBreak/>
         <w:t>3. Write the CSS file for the following HTML page to display the text ?</w:t>
       </w:r>
     </w:p>
@@ -560,6 +766,125 @@
     </w:p>
     <w:p>
       <w:pPr>
+        <w:spacing w:after="200" w:line="276" w:lineRule="auto"/>
+        <w:rPr>
+          <w:rFonts w:ascii="Candara" w:eastAsia="Calibri" w:hAnsi="Candara"/>
+          <w:b/>
+          <w:sz w:val="24"/>
+          <w:lang w:val="en-IN"/>
+        </w:rPr>
+      </w:pPr>
+      <w:r>
+        <w:rPr>
+          <w:rFonts w:ascii="Candara" w:eastAsia="Calibri" w:hAnsi="Candara"/>
+          <w:b/>
+          <w:sz w:val="24"/>
+          <w:lang w:val="en-IN"/>
+        </w:rPr>
+        <w:t>Refer files</w:t>
+      </w:r>
+      <w:r>
+        <w:rPr>
+          <w:rFonts w:ascii="Candara" w:eastAsia="Calibri" w:hAnsi="Candara"/>
+          <w:b/>
+          <w:sz w:val="24"/>
+          <w:lang w:val="en-IN"/>
+        </w:rPr>
+        <w:t xml:space="preserve"> </w:t>
+      </w:r>
+      <w:r>
+        <w:rPr>
+          <w:rFonts w:ascii="Candara" w:eastAsia="Calibri" w:hAnsi="Candara"/>
+          <w:b/>
+          <w:sz w:val="24"/>
+          <w:lang w:val="en-IN"/>
+        </w:rPr>
+        <w:t>–</w:t>
+      </w:r>
+      <w:r>
+        <w:rPr>
+          <w:rFonts w:ascii="Candara" w:eastAsia="Calibri" w:hAnsi="Candara"/>
+          <w:b/>
+          <w:sz w:val="24"/>
+          <w:lang w:val="en-IN"/>
+        </w:rPr>
+        <w:t xml:space="preserve"> </w:t>
+      </w:r>
+      <w:r>
+        <w:rPr>
+          <w:rFonts w:ascii="Candara" w:eastAsia="Calibri" w:hAnsi="Candara"/>
+          <w:b/>
+          <w:sz w:val="24"/>
+          <w:lang w:val="en-IN"/>
+        </w:rPr>
+        <w:t>AssignmentQ</w:t>
+      </w:r>
+      <w:r>
+        <w:rPr>
+          <w:rFonts w:ascii="Candara" w:eastAsia="Calibri" w:hAnsi="Candara"/>
+          <w:b/>
+          <w:sz w:val="24"/>
+          <w:lang w:val="en-IN"/>
+        </w:rPr>
+        <w:t>3</w:t>
+      </w:r>
+      <w:r>
+        <w:rPr>
+          <w:rFonts w:ascii="Candara" w:eastAsia="Calibri" w:hAnsi="Candara"/>
+          <w:b/>
+          <w:sz w:val="24"/>
+          <w:lang w:val="en-IN"/>
+        </w:rPr>
+        <w:t>.html</w:t>
+      </w:r>
+      <w:r>
+        <w:rPr>
+          <w:rFonts w:ascii="Candara" w:eastAsia="Calibri" w:hAnsi="Candara"/>
+          <w:b/>
+          <w:sz w:val="24"/>
+          <w:lang w:val="en-IN"/>
+        </w:rPr>
+        <w:t xml:space="preserve">, </w:t>
+      </w:r>
+      <w:r>
+        <w:rPr>
+          <w:rFonts w:ascii="Candara" w:eastAsia="Calibri" w:hAnsi="Candara"/>
+          <w:b/>
+          <w:sz w:val="24"/>
+          <w:lang w:val="en-IN"/>
+        </w:rPr>
+        <w:t>AssignmentQ</w:t>
+      </w:r>
+      <w:r>
+        <w:rPr>
+          <w:rFonts w:ascii="Candara" w:eastAsia="Calibri" w:hAnsi="Candara"/>
+          <w:b/>
+          <w:sz w:val="24"/>
+          <w:lang w:val="en-IN"/>
+        </w:rPr>
+        <w:t>3</w:t>
+      </w:r>
+      <w:r>
+        <w:rPr>
+          <w:rFonts w:ascii="Candara" w:eastAsia="Calibri" w:hAnsi="Candara"/>
+          <w:b/>
+          <w:sz w:val="24"/>
+          <w:lang w:val="en-IN"/>
+        </w:rPr>
+        <w:t>.css</w:t>
+      </w:r>
+      <w:r>
+        <w:rPr>
+          <w:rFonts w:ascii="Candara" w:eastAsia="Calibri" w:hAnsi="Candara"/>
+          <w:b/>
+          <w:sz w:val="24"/>
+          <w:lang w:val="en-IN"/>
+        </w:rPr>
+        <w:t xml:space="preserve"> files</w:t>
+      </w:r>
+    </w:p>
+    <w:p>
+      <w:pPr>
         <w:rPr>
           <w:rFonts w:ascii="Candara" w:eastAsia="Calibri" w:hAnsi="Candara"/>
           <w:bCs w:val="0"/>
@@ -588,7 +913,6 @@
           <w:sz w:val="24"/>
           <w:lang w:val="en-IN" w:eastAsia="en-IN"/>
         </w:rPr>
-        <w:lastRenderedPageBreak/>
         <w:t>4. Write the CSS file for the following HTML page to</w:t>
       </w:r>
       <w:r>
@@ -654,6 +978,136 @@
         </w:tc>
       </w:tr>
     </w:tbl>
+    <w:p>
+      <w:pPr>
+        <w:rPr>
+          <w:rFonts w:ascii="Candara" w:eastAsia="Calibri" w:hAnsi="Candara"/>
+          <w:bCs w:val="0"/>
+          <w:sz w:val="22"/>
+          <w:szCs w:val="22"/>
+          <w:lang w:val="en-IN"/>
+        </w:rPr>
+      </w:pPr>
+    </w:p>
+    <w:p>
+      <w:pPr>
+        <w:spacing w:after="200" w:line="276" w:lineRule="auto"/>
+        <w:rPr>
+          <w:rFonts w:ascii="Candara" w:eastAsia="Calibri" w:hAnsi="Candara"/>
+          <w:b/>
+          <w:sz w:val="24"/>
+          <w:lang w:val="en-IN"/>
+        </w:rPr>
+      </w:pPr>
+      <w:r>
+        <w:rPr>
+          <w:rFonts w:ascii="Candara" w:eastAsia="Calibri" w:hAnsi="Candara"/>
+          <w:b/>
+          <w:sz w:val="24"/>
+          <w:lang w:val="en-IN"/>
+        </w:rPr>
+        <w:t>Refer files</w:t>
+      </w:r>
+      <w:r>
+        <w:rPr>
+          <w:rFonts w:ascii="Candara" w:eastAsia="Calibri" w:hAnsi="Candara"/>
+          <w:b/>
+          <w:sz w:val="24"/>
+          <w:lang w:val="en-IN"/>
+        </w:rPr>
+        <w:t xml:space="preserve"> </w:t>
+      </w:r>
+      <w:r>
+        <w:rPr>
+          <w:rFonts w:ascii="Candara" w:eastAsia="Calibri" w:hAnsi="Candara"/>
+          <w:b/>
+          <w:sz w:val="24"/>
+          <w:lang w:val="en-IN"/>
+        </w:rPr>
+        <w:t>–</w:t>
+      </w:r>
+      <w:r>
+        <w:rPr>
+          <w:rFonts w:ascii="Candara" w:eastAsia="Calibri" w:hAnsi="Candara"/>
+          <w:b/>
+          <w:sz w:val="24"/>
+          <w:lang w:val="en-IN"/>
+        </w:rPr>
+        <w:t xml:space="preserve"> </w:t>
+      </w:r>
+      <w:r>
+        <w:rPr>
+          <w:rFonts w:ascii="Candara" w:eastAsia="Calibri" w:hAnsi="Candara"/>
+          <w:b/>
+          <w:sz w:val="24"/>
+          <w:lang w:val="en-IN"/>
+        </w:rPr>
+        <w:t>AssignmentQ</w:t>
+      </w:r>
+      <w:r>
+        <w:rPr>
+          <w:rFonts w:ascii="Candara" w:eastAsia="Calibri" w:hAnsi="Candara"/>
+          <w:b/>
+          <w:sz w:val="24"/>
+          <w:lang w:val="en-IN"/>
+        </w:rPr>
+        <w:t>4</w:t>
+      </w:r>
+      <w:r>
+        <w:rPr>
+          <w:rFonts w:ascii="Candara" w:eastAsia="Calibri" w:hAnsi="Candara"/>
+          <w:b/>
+          <w:sz w:val="24"/>
+          <w:lang w:val="en-IN"/>
+        </w:rPr>
+        <w:t>.html</w:t>
+      </w:r>
+      <w:r>
+        <w:rPr>
+          <w:rFonts w:ascii="Candara" w:eastAsia="Calibri" w:hAnsi="Candara"/>
+          <w:b/>
+          <w:sz w:val="24"/>
+          <w:lang w:val="en-IN"/>
+        </w:rPr>
+        <w:t xml:space="preserve">, </w:t>
+      </w:r>
+      <w:r>
+        <w:rPr>
+          <w:rFonts w:ascii="Candara" w:eastAsia="Calibri" w:hAnsi="Candara"/>
+          <w:b/>
+          <w:sz w:val="24"/>
+          <w:lang w:val="en-IN"/>
+        </w:rPr>
+        <w:t>AssignmentQ</w:t>
+      </w:r>
+      <w:r>
+        <w:rPr>
+          <w:rFonts w:ascii="Candara" w:eastAsia="Calibri" w:hAnsi="Candara"/>
+          <w:b/>
+          <w:sz w:val="24"/>
+          <w:lang w:val="en-IN"/>
+        </w:rPr>
+        <w:t>4</w:t>
+      </w:r>
+      <w:r>
+        <w:rPr>
+          <w:rFonts w:ascii="Candara" w:eastAsia="Calibri" w:hAnsi="Candara"/>
+          <w:b/>
+          <w:sz w:val="24"/>
+          <w:lang w:val="en-IN"/>
+        </w:rPr>
+        <w:t>.css</w:t>
+      </w:r>
+      <w:r>
+        <w:rPr>
+          <w:rFonts w:ascii="Candara" w:eastAsia="Calibri" w:hAnsi="Candara"/>
+          <w:b/>
+          <w:sz w:val="24"/>
+          <w:lang w:val="en-IN"/>
+        </w:rPr>
+        <w:t xml:space="preserve"> files</w:t>
+      </w:r>
+    </w:p>
     <w:p>
       <w:pPr>
         <w:rPr>
@@ -787,7 +1241,6 @@
                       <w:lang w:val="en-IN" w:eastAsia="en-IN"/>
                     </w:rPr>
                   </w:pPr>
-                  <w:proofErr w:type="spellStart"/>
                   <w:r>
                     <w:rPr>
                       <w:rFonts w:ascii="Candara" w:hAnsi="Candara"/>
@@ -797,7 +1250,6 @@
                     </w:rPr>
                     <w:t>Firstname</w:t>
                   </w:r>
-                  <w:proofErr w:type="spellEnd"/>
                 </w:p>
               </w:tc>
               <w:tc>
@@ -822,7 +1274,6 @@
                       <w:lang w:val="en-IN" w:eastAsia="en-IN"/>
                     </w:rPr>
                   </w:pPr>
-                  <w:proofErr w:type="spellStart"/>
                   <w:r>
                     <w:rPr>
                       <w:rFonts w:ascii="Candara" w:hAnsi="Candara"/>
@@ -832,7 +1283,6 @@
                     </w:rPr>
                     <w:t>Lastname</w:t>
                   </w:r>
-                  <w:proofErr w:type="spellEnd"/>
                 </w:p>
               </w:tc>
             </w:tr>
@@ -996,6 +1446,136 @@
     </w:p>
     <w:p>
       <w:pPr>
+        <w:spacing w:after="200" w:line="276" w:lineRule="auto"/>
+        <w:rPr>
+          <w:rFonts w:ascii="Candara" w:eastAsia="Calibri" w:hAnsi="Candara"/>
+          <w:b/>
+          <w:sz w:val="24"/>
+          <w:lang w:val="en-IN"/>
+        </w:rPr>
+      </w:pPr>
+      <w:r>
+        <w:rPr>
+          <w:rFonts w:ascii="Candara" w:eastAsia="Calibri" w:hAnsi="Candara"/>
+          <w:b/>
+          <w:sz w:val="24"/>
+          <w:lang w:val="en-IN"/>
+        </w:rPr>
+        <w:t>Refer files</w:t>
+      </w:r>
+      <w:r>
+        <w:rPr>
+          <w:rFonts w:ascii="Candara" w:eastAsia="Calibri" w:hAnsi="Candara"/>
+          <w:b/>
+          <w:sz w:val="24"/>
+          <w:lang w:val="en-IN"/>
+        </w:rPr>
+        <w:t xml:space="preserve"> </w:t>
+      </w:r>
+      <w:r>
+        <w:rPr>
+          <w:rFonts w:ascii="Candara" w:eastAsia="Calibri" w:hAnsi="Candara"/>
+          <w:b/>
+          <w:sz w:val="24"/>
+          <w:lang w:val="en-IN"/>
+        </w:rPr>
+        <w:t>–</w:t>
+      </w:r>
+      <w:r>
+        <w:rPr>
+          <w:rFonts w:ascii="Candara" w:eastAsia="Calibri" w:hAnsi="Candara"/>
+          <w:b/>
+          <w:sz w:val="24"/>
+          <w:lang w:val="en-IN"/>
+        </w:rPr>
+        <w:t xml:space="preserve"> </w:t>
+      </w:r>
+      <w:r>
+        <w:rPr>
+          <w:rFonts w:ascii="Candara" w:eastAsia="Calibri" w:hAnsi="Candara"/>
+          <w:b/>
+          <w:sz w:val="24"/>
+          <w:lang w:val="en-IN"/>
+        </w:rPr>
+        <w:t>AssignmentQ</w:t>
+      </w:r>
+      <w:r>
+        <w:rPr>
+          <w:rFonts w:ascii="Candara" w:eastAsia="Calibri" w:hAnsi="Candara"/>
+          <w:b/>
+          <w:sz w:val="24"/>
+          <w:lang w:val="en-IN"/>
+        </w:rPr>
+        <w:t>5</w:t>
+      </w:r>
+      <w:r>
+        <w:rPr>
+          <w:rFonts w:ascii="Candara" w:eastAsia="Calibri" w:hAnsi="Candara"/>
+          <w:b/>
+          <w:sz w:val="24"/>
+          <w:lang w:val="en-IN"/>
+        </w:rPr>
+        <w:t>.html</w:t>
+      </w:r>
+      <w:r>
+        <w:rPr>
+          <w:rFonts w:ascii="Candara" w:eastAsia="Calibri" w:hAnsi="Candara"/>
+          <w:b/>
+          <w:sz w:val="24"/>
+          <w:lang w:val="en-IN"/>
+        </w:rPr>
+        <w:t xml:space="preserve">, </w:t>
+      </w:r>
+      <w:r>
+        <w:rPr>
+          <w:rFonts w:ascii="Candara" w:eastAsia="Calibri" w:hAnsi="Candara"/>
+          <w:b/>
+          <w:sz w:val="24"/>
+          <w:lang w:val="en-IN"/>
+        </w:rPr>
+        <w:t>AssignmentQ</w:t>
+      </w:r>
+      <w:r>
+        <w:rPr>
+          <w:rFonts w:ascii="Candara" w:eastAsia="Calibri" w:hAnsi="Candara"/>
+          <w:b/>
+          <w:sz w:val="24"/>
+          <w:lang w:val="en-IN"/>
+        </w:rPr>
+        <w:t>5</w:t>
+      </w:r>
+      <w:r>
+        <w:rPr>
+          <w:rFonts w:ascii="Candara" w:eastAsia="Calibri" w:hAnsi="Candara"/>
+          <w:b/>
+          <w:sz w:val="24"/>
+          <w:lang w:val="en-IN"/>
+        </w:rPr>
+        <w:t>.css</w:t>
+      </w:r>
+      <w:r>
+        <w:rPr>
+          <w:rFonts w:ascii="Candara" w:eastAsia="Calibri" w:hAnsi="Candara"/>
+          <w:b/>
+          <w:sz w:val="24"/>
+          <w:lang w:val="en-IN"/>
+        </w:rPr>
+        <w:t xml:space="preserve"> files</w:t>
+      </w:r>
+    </w:p>
+    <w:p>
+      <w:pPr>
+        <w:rPr>
+          <w:rFonts w:ascii="Candara" w:eastAsia="Calibri" w:hAnsi="Candara"/>
+          <w:bCs w:val="0"/>
+          <w:sz w:val="22"/>
+          <w:szCs w:val="22"/>
+          <w:lang w:val="en-IN"/>
+        </w:rPr>
+      </w:pPr>
+    </w:p>
+    <w:p>
+      <w:pPr>
         <w:rPr>
           <w:rFonts w:ascii="Candara" w:eastAsia="Calibri" w:hAnsi="Candara"/>
           <w:bCs w:val="0"/>
@@ -1106,7 +1686,6 @@
                       <w:lang w:val="en-IN" w:eastAsia="en-IN"/>
                     </w:rPr>
                   </w:pPr>
-                  <w:proofErr w:type="spellStart"/>
                   <w:r>
                     <w:rPr>
                       <w:rFonts w:ascii="Candara" w:hAnsi="Candara"/>
@@ -1117,7 +1696,6 @@
                     </w:rPr>
                     <w:t>Firstname</w:t>
                   </w:r>
-                  <w:proofErr w:type="spellEnd"/>
                 </w:p>
               </w:tc>
               <w:tc>
@@ -1146,7 +1724,6 @@
                       <w:lang w:val="en-IN" w:eastAsia="en-IN"/>
                     </w:rPr>
                   </w:pPr>
-                  <w:proofErr w:type="spellStart"/>
                   <w:r>
                     <w:rPr>
                       <w:rFonts w:ascii="Candara" w:hAnsi="Candara"/>
@@ -1157,7 +1734,6 @@
                     </w:rPr>
                     <w:t>Lastname</w:t>
                   </w:r>
-                  <w:proofErr w:type="spellEnd"/>
                 </w:p>
               </w:tc>
               <w:tc>
@@ -1676,45 +2252,153 @@
     </w:p>
     <w:p>
       <w:pPr>
-        <w:rPr>
-          <w:rFonts w:ascii="Candara" w:eastAsia="Calibri" w:hAnsi="Candara"/>
-          <w:bCs w:val="0"/>
-          <w:sz w:val="22"/>
-          <w:szCs w:val="22"/>
-          <w:lang w:val="en-IN"/>
-        </w:rPr>
-      </w:pPr>
-      <w:r>
-        <w:rPr>
-          <w:rFonts w:ascii="Candara" w:eastAsia="Calibri" w:hAnsi="Candara"/>
-          <w:bCs w:val="0"/>
-          <w:sz w:val="22"/>
-          <w:szCs w:val="22"/>
-          <w:lang w:val="en-IN"/>
-        </w:rPr>
-        <w:t xml:space="preserve">7. Write the CSS file for the following HTML page to set the </w:t>
-      </w:r>
-      <w:proofErr w:type="spellStart"/>
-      <w:r>
-        <w:rPr>
-          <w:rFonts w:ascii="Candara" w:eastAsia="Calibri" w:hAnsi="Candara"/>
-          <w:bCs w:val="0"/>
-          <w:sz w:val="22"/>
-          <w:szCs w:val="22"/>
-          <w:lang w:val="en-IN"/>
-        </w:rPr>
-        <w:t>color</w:t>
-      </w:r>
-      <w:proofErr w:type="spellEnd"/>
-      <w:r>
-        <w:rPr>
-          <w:rFonts w:ascii="Candara" w:eastAsia="Calibri" w:hAnsi="Candara"/>
-          <w:bCs w:val="0"/>
-          <w:sz w:val="22"/>
-          <w:szCs w:val="22"/>
-          <w:lang w:val="en-IN"/>
-        </w:rPr>
-        <w:t xml:space="preserve"> outline.</w:t>
+        <w:spacing w:after="200" w:line="276" w:lineRule="auto"/>
+        <w:rPr>
+          <w:rFonts w:ascii="Candara" w:eastAsia="Calibri" w:hAnsi="Candara"/>
+          <w:b/>
+          <w:sz w:val="24"/>
+          <w:lang w:val="en-IN"/>
+        </w:rPr>
+      </w:pPr>
+      <w:r>
+        <w:rPr>
+          <w:rFonts w:ascii="Candara" w:eastAsia="Calibri" w:hAnsi="Candara"/>
+          <w:b/>
+          <w:sz w:val="24"/>
+          <w:lang w:val="en-IN"/>
+        </w:rPr>
+        <w:t>Refer files</w:t>
+      </w:r>
+      <w:r>
+        <w:rPr>
+          <w:rFonts w:ascii="Candara" w:eastAsia="Calibri" w:hAnsi="Candara"/>
+          <w:b/>
+          <w:sz w:val="24"/>
+          <w:lang w:val="en-IN"/>
+        </w:rPr>
+        <w:t xml:space="preserve"> </w:t>
+      </w:r>
+      <w:r>
+        <w:rPr>
+          <w:rFonts w:ascii="Candara" w:eastAsia="Calibri" w:hAnsi="Candara"/>
+          <w:b/>
+          <w:sz w:val="24"/>
+          <w:lang w:val="en-IN"/>
+        </w:rPr>
+        <w:t>–</w:t>
+      </w:r>
+      <w:r>
+        <w:rPr>
+          <w:rFonts w:ascii="Candara" w:eastAsia="Calibri" w:hAnsi="Candara"/>
+          <w:b/>
+          <w:sz w:val="24"/>
+          <w:lang w:val="en-IN"/>
+        </w:rPr>
+        <w:t xml:space="preserve"> </w:t>
+      </w:r>
+      <w:r>
+        <w:rPr>
+          <w:rFonts w:ascii="Candara" w:eastAsia="Calibri" w:hAnsi="Candara"/>
+          <w:b/>
+          <w:sz w:val="24"/>
+          <w:lang w:val="en-IN"/>
+        </w:rPr>
+        <w:t>AssignmentQ</w:t>
+      </w:r>
+      <w:r>
+        <w:rPr>
+          <w:rFonts w:ascii="Candara" w:eastAsia="Calibri" w:hAnsi="Candara"/>
+          <w:b/>
+          <w:sz w:val="24"/>
+          <w:lang w:val="en-IN"/>
+        </w:rPr>
+        <w:t>6</w:t>
+      </w:r>
+      <w:r>
+        <w:rPr>
+          <w:rFonts w:ascii="Candara" w:eastAsia="Calibri" w:hAnsi="Candara"/>
+          <w:b/>
+          <w:sz w:val="24"/>
+          <w:lang w:val="en-IN"/>
+        </w:rPr>
+        <w:t>.html</w:t>
+      </w:r>
+      <w:r>
+        <w:rPr>
+          <w:rFonts w:ascii="Candara" w:eastAsia="Calibri" w:hAnsi="Candara"/>
+          <w:b/>
+          <w:sz w:val="24"/>
+          <w:lang w:val="en-IN"/>
+        </w:rPr>
+        <w:t xml:space="preserve">, </w:t>
+      </w:r>
+      <w:r>
+        <w:rPr>
+          <w:rFonts w:ascii="Candara" w:eastAsia="Calibri" w:hAnsi="Candara"/>
+          <w:b/>
+          <w:sz w:val="24"/>
+          <w:lang w:val="en-IN"/>
+        </w:rPr>
+        <w:t>AssignmentQ.</w:t>
+      </w:r>
+      <w:r>
+        <w:rPr>
+          <w:rFonts w:ascii="Candara" w:eastAsia="Calibri" w:hAnsi="Candara"/>
+          <w:b/>
+          <w:sz w:val="24"/>
+          <w:lang w:val="en-IN"/>
+        </w:rPr>
+        <w:t>6</w:t>
+      </w:r>
+      <w:r>
+        <w:rPr>
+          <w:rFonts w:ascii="Candara" w:eastAsia="Calibri" w:hAnsi="Candara"/>
+          <w:b/>
+          <w:sz w:val="24"/>
+          <w:lang w:val="en-IN"/>
+        </w:rPr>
+        <w:t>css</w:t>
+      </w:r>
+      <w:r>
+        <w:rPr>
+          <w:rFonts w:ascii="Candara" w:eastAsia="Calibri" w:hAnsi="Candara"/>
+          <w:b/>
+          <w:sz w:val="24"/>
+          <w:lang w:val="en-IN"/>
+        </w:rPr>
+        <w:t xml:space="preserve"> files</w:t>
+      </w:r>
+    </w:p>
+    <w:p>
+      <w:pPr>
+        <w:rPr>
+          <w:rFonts w:ascii="Candara" w:eastAsia="Calibri" w:hAnsi="Candara"/>
+          <w:bCs w:val="0"/>
+          <w:sz w:val="22"/>
+          <w:szCs w:val="22"/>
+          <w:lang w:val="en-IN"/>
+        </w:rPr>
+      </w:pPr>
+    </w:p>
+    <w:p>
+      <w:pPr>
+        <w:rPr>
+          <w:rFonts w:ascii="Candara" w:eastAsia="Calibri" w:hAnsi="Candara"/>
+          <w:bCs w:val="0"/>
+          <w:sz w:val="22"/>
+          <w:szCs w:val="22"/>
+          <w:lang w:val="en-IN"/>
+        </w:rPr>
+      </w:pPr>
+      <w:r>
+        <w:rPr>
+          <w:rFonts w:ascii="Candara" w:eastAsia="Calibri" w:hAnsi="Candara"/>
+          <w:bCs w:val="0"/>
+          <w:sz w:val="22"/>
+          <w:szCs w:val="22"/>
+          <w:lang w:val="en-IN"/>
+        </w:rPr>
+        <w:t>7. Write the CSS file for the following HTML page to set the color outline.</w:t>
       </w:r>
     </w:p>
     <w:p>
@@ -1781,13 +2465,143 @@
                 <v:shape id="_x0000_i1025" type="#_x0000_t75" style="width:450.6pt;height:54pt" o:ole="">
                   <v:imagedata r:id="rId9" o:title=""/>
                 </v:shape>
-                <o:OLEObject Type="Embed" ProgID="PBrush" ShapeID="_x0000_i1025" DrawAspect="Content" ObjectID="_1653225987" r:id="rId10"/>
+                <o:OLEObject Type="Embed" ProgID="Paint.Picture" ShapeID="_x0000_i1025" DrawAspect="Content" ObjectID="_1707304323" r:id="rId10"/>
               </w:object>
             </w:r>
           </w:p>
         </w:tc>
       </w:tr>
     </w:tbl>
+    <w:p>
+      <w:pPr>
+        <w:rPr>
+          <w:rFonts w:ascii="Candara" w:eastAsia="Calibri" w:hAnsi="Candara"/>
+          <w:bCs w:val="0"/>
+          <w:sz w:val="22"/>
+          <w:szCs w:val="22"/>
+          <w:lang w:val="en-IN"/>
+        </w:rPr>
+      </w:pPr>
+    </w:p>
+    <w:p>
+      <w:pPr>
+        <w:spacing w:after="200" w:line="276" w:lineRule="auto"/>
+        <w:rPr>
+          <w:rFonts w:ascii="Candara" w:eastAsia="Calibri" w:hAnsi="Candara"/>
+          <w:b/>
+          <w:sz w:val="24"/>
+          <w:lang w:val="en-IN"/>
+        </w:rPr>
+      </w:pPr>
+      <w:r>
+        <w:rPr>
+          <w:rFonts w:ascii="Candara" w:eastAsia="Calibri" w:hAnsi="Candara"/>
+          <w:b/>
+          <w:sz w:val="24"/>
+          <w:lang w:val="en-IN"/>
+        </w:rPr>
+        <w:t>Refer files</w:t>
+      </w:r>
+      <w:r>
+        <w:rPr>
+          <w:rFonts w:ascii="Candara" w:eastAsia="Calibri" w:hAnsi="Candara"/>
+          <w:b/>
+          <w:sz w:val="24"/>
+          <w:lang w:val="en-IN"/>
+        </w:rPr>
+        <w:t xml:space="preserve"> </w:t>
+      </w:r>
+      <w:r>
+        <w:rPr>
+          <w:rFonts w:ascii="Candara" w:eastAsia="Calibri" w:hAnsi="Candara"/>
+          <w:b/>
+          <w:sz w:val="24"/>
+          <w:lang w:val="en-IN"/>
+        </w:rPr>
+        <w:t>–</w:t>
+      </w:r>
+      <w:r>
+        <w:rPr>
+          <w:rFonts w:ascii="Candara" w:eastAsia="Calibri" w:hAnsi="Candara"/>
+          <w:b/>
+          <w:sz w:val="24"/>
+          <w:lang w:val="en-IN"/>
+        </w:rPr>
+        <w:t xml:space="preserve"> </w:t>
+      </w:r>
+      <w:r>
+        <w:rPr>
+          <w:rFonts w:ascii="Candara" w:eastAsia="Calibri" w:hAnsi="Candara"/>
+          <w:b/>
+          <w:sz w:val="24"/>
+          <w:lang w:val="en-IN"/>
+        </w:rPr>
+        <w:t>AssignmentQ</w:t>
+      </w:r>
+      <w:r>
+        <w:rPr>
+          <w:rFonts w:ascii="Candara" w:eastAsia="Calibri" w:hAnsi="Candara"/>
+          <w:b/>
+          <w:sz w:val="24"/>
+          <w:lang w:val="en-IN"/>
+        </w:rPr>
+        <w:t>7</w:t>
+      </w:r>
+      <w:r>
+        <w:rPr>
+          <w:rFonts w:ascii="Candara" w:eastAsia="Calibri" w:hAnsi="Candara"/>
+          <w:b/>
+          <w:sz w:val="24"/>
+          <w:lang w:val="en-IN"/>
+        </w:rPr>
+        <w:t>.html</w:t>
+      </w:r>
+      <w:r>
+        <w:rPr>
+          <w:rFonts w:ascii="Candara" w:eastAsia="Calibri" w:hAnsi="Candara"/>
+          <w:b/>
+          <w:sz w:val="24"/>
+          <w:lang w:val="en-IN"/>
+        </w:rPr>
+        <w:t xml:space="preserve">, </w:t>
+      </w:r>
+      <w:r>
+        <w:rPr>
+          <w:rFonts w:ascii="Candara" w:eastAsia="Calibri" w:hAnsi="Candara"/>
+          <w:b/>
+          <w:sz w:val="24"/>
+          <w:lang w:val="en-IN"/>
+        </w:rPr>
+        <w:t>AssignmentQ</w:t>
+      </w:r>
+      <w:r>
+        <w:rPr>
+          <w:rFonts w:ascii="Candara" w:eastAsia="Calibri" w:hAnsi="Candara"/>
+          <w:b/>
+          <w:sz w:val="24"/>
+          <w:lang w:val="en-IN"/>
+        </w:rPr>
+        <w:t>7</w:t>
+      </w:r>
+      <w:r>
+        <w:rPr>
+          <w:rFonts w:ascii="Candara" w:eastAsia="Calibri" w:hAnsi="Candara"/>
+          <w:b/>
+          <w:sz w:val="24"/>
+          <w:lang w:val="en-IN"/>
+        </w:rPr>
+        <w:t>.css</w:t>
+      </w:r>
+      <w:r>
+        <w:rPr>
+          <w:rFonts w:ascii="Candara" w:eastAsia="Calibri" w:hAnsi="Candara"/>
+          <w:b/>
+          <w:sz w:val="24"/>
+          <w:lang w:val="en-IN"/>
+        </w:rPr>
+        <w:t xml:space="preserve"> files</w:t>
+      </w:r>
+    </w:p>
     <w:p>
       <w:pPr>
         <w:rPr>
@@ -1947,18 +2761,144 @@
     </w:tbl>
     <w:p>
       <w:pPr>
+        <w:spacing w:after="200" w:line="276" w:lineRule="auto"/>
+        <w:rPr>
+          <w:rFonts w:ascii="Candara" w:eastAsia="Calibri" w:hAnsi="Candara"/>
+          <w:b/>
+          <w:sz w:val="24"/>
+          <w:lang w:val="en-IN"/>
+        </w:rPr>
+      </w:pPr>
+    </w:p>
+    <w:p>
+      <w:pPr>
+        <w:spacing w:after="200" w:line="276" w:lineRule="auto"/>
+        <w:rPr>
+          <w:rFonts w:ascii="Candara" w:eastAsia="Calibri" w:hAnsi="Candara"/>
+          <w:b/>
+          <w:sz w:val="24"/>
+          <w:lang w:val="en-IN"/>
+        </w:rPr>
+      </w:pPr>
+      <w:r>
+        <w:rPr>
+          <w:rFonts w:ascii="Candara" w:eastAsia="Calibri" w:hAnsi="Candara"/>
+          <w:b/>
+          <w:sz w:val="24"/>
+          <w:lang w:val="en-IN"/>
+        </w:rPr>
+        <w:t>Refer files</w:t>
+      </w:r>
+      <w:r>
+        <w:rPr>
+          <w:rFonts w:ascii="Candara" w:eastAsia="Calibri" w:hAnsi="Candara"/>
+          <w:b/>
+          <w:sz w:val="24"/>
+          <w:lang w:val="en-IN"/>
+        </w:rPr>
+        <w:t xml:space="preserve"> </w:t>
+      </w:r>
+      <w:r>
+        <w:rPr>
+          <w:rFonts w:ascii="Candara" w:eastAsia="Calibri" w:hAnsi="Candara"/>
+          <w:b/>
+          <w:sz w:val="24"/>
+          <w:lang w:val="en-IN"/>
+        </w:rPr>
+        <w:t>–</w:t>
+      </w:r>
+      <w:r>
+        <w:rPr>
+          <w:rFonts w:ascii="Candara" w:eastAsia="Calibri" w:hAnsi="Candara"/>
+          <w:b/>
+          <w:sz w:val="24"/>
+          <w:lang w:val="en-IN"/>
+        </w:rPr>
+        <w:t xml:space="preserve"> </w:t>
+      </w:r>
+      <w:r>
+        <w:rPr>
+          <w:rFonts w:ascii="Candara" w:eastAsia="Calibri" w:hAnsi="Candara"/>
+          <w:b/>
+          <w:sz w:val="24"/>
+          <w:lang w:val="en-IN"/>
+        </w:rPr>
+        <w:t>AssignmentQ</w:t>
+      </w:r>
+      <w:r>
+        <w:rPr>
+          <w:rFonts w:ascii="Candara" w:eastAsia="Calibri" w:hAnsi="Candara"/>
+          <w:b/>
+          <w:sz w:val="24"/>
+          <w:lang w:val="en-IN"/>
+        </w:rPr>
+        <w:t>8</w:t>
+      </w:r>
+      <w:r>
+        <w:rPr>
+          <w:rFonts w:ascii="Candara" w:eastAsia="Calibri" w:hAnsi="Candara"/>
+          <w:b/>
+          <w:sz w:val="24"/>
+          <w:lang w:val="en-IN"/>
+        </w:rPr>
+        <w:t>.html</w:t>
+      </w:r>
+      <w:r>
+        <w:rPr>
+          <w:rFonts w:ascii="Candara" w:eastAsia="Calibri" w:hAnsi="Candara"/>
+          <w:b/>
+          <w:sz w:val="24"/>
+          <w:lang w:val="en-IN"/>
+        </w:rPr>
+        <w:t xml:space="preserve">, </w:t>
+      </w:r>
+      <w:r>
+        <w:rPr>
+          <w:rFonts w:ascii="Candara" w:eastAsia="Calibri" w:hAnsi="Candara"/>
+          <w:b/>
+          <w:sz w:val="24"/>
+          <w:lang w:val="en-IN"/>
+        </w:rPr>
+        <w:t>AssignmentQ</w:t>
+      </w:r>
+      <w:r>
+        <w:rPr>
+          <w:rFonts w:ascii="Candara" w:eastAsia="Calibri" w:hAnsi="Candara"/>
+          <w:b/>
+          <w:sz w:val="24"/>
+          <w:lang w:val="en-IN"/>
+        </w:rPr>
+        <w:t>8</w:t>
+      </w:r>
+      <w:r>
+        <w:rPr>
+          <w:rFonts w:ascii="Candara" w:eastAsia="Calibri" w:hAnsi="Candara"/>
+          <w:b/>
+          <w:sz w:val="24"/>
+          <w:lang w:val="en-IN"/>
+        </w:rPr>
+        <w:t>.css</w:t>
+      </w:r>
+      <w:r>
+        <w:rPr>
+          <w:rFonts w:ascii="Candara" w:eastAsia="Calibri" w:hAnsi="Candara"/>
+          <w:b/>
+          <w:sz w:val="24"/>
+          <w:lang w:val="en-IN"/>
+        </w:rPr>
+        <w:t xml:space="preserve"> files</w:t>
+      </w:r>
+    </w:p>
+    <w:p>
+      <w:pPr>
         <w:rPr>
           <w:rFonts w:ascii="Candara" w:hAnsi="Candara"/>
         </w:rPr>
       </w:pPr>
     </w:p>
     <w:sectPr>
-      <w:headerReference w:type="even" r:id="rId11"/>
-      <w:headerReference w:type="default" r:id="rId12"/>
-      <w:footerReference w:type="even" r:id="rId13"/>
-      <w:footerReference w:type="default" r:id="rId14"/>
-      <w:headerReference w:type="first" r:id="rId15"/>
-      <w:footerReference w:type="first" r:id="rId16"/>
+      <w:headerReference w:type="default" r:id="rId11"/>
+      <w:footerReference w:type="default" r:id="rId12"/>
       <w:pgSz w:w="12240" w:h="15840" w:code="1"/>
       <w:pgMar w:top="720" w:right="720" w:bottom="720" w:left="720" w:header="720" w:footer="720" w:gutter="0"/>
       <w:pgBorders w:offsetFrom="page">
@@ -1975,7 +2915,7 @@
 </file>
 
 <file path=word/endnotes.xml><?xml version="1.0" encoding="utf-8"?>
-<w:endnotes xmlns:wpc="http://schemas.microsoft.com/office/word/2010/wordprocessingCanvas" xmlns:cx="http://schemas.microsoft.com/office/drawing/2014/chartex" xmlns:cx1="http://schemas.microsoft.com/office/drawing/2015/9/8/chartex" xmlns:cx2="http://schemas.microsoft.com/office/drawing/2015/10/21/chartex" xmlns:cx3="http://schemas.microsoft.com/office/drawing/2016/5/9/chartex" xmlns:cx4="http://schemas.microsoft.com/office/drawing/2016/5/10/chartex" xmlns:cx5="http://schemas.microsoft.com/office/drawing/2016/5/11/chartex" xmlns:cx6="http://schemas.microsoft.com/office/drawing/2016/5/12/chartex" xmlns:cx7="http://schemas.microsoft.com/office/drawing/2016/5/13/chartex" xmlns:cx8="http://schemas.microsoft.com/office/drawing/2016/5/14/chartex" xmlns:mc="http://schemas.openxmlformats.org/markup-compatibility/2006" xmlns:aink="http://schemas.microsoft.com/office/drawing/2016/ink" xmlns:am3d="http://schemas.microsoft.com/office/drawing/2017/model3d" xmlns:o="urn:schemas-microsoft-com:office:office" xmlns:r="http://schemas.openxmlformats.org/officeDocument/2006/relationships" xmlns:m="http://schemas.openxmlformats.org/officeDocument/2006/math" xmlns:v="urn:schemas-microsoft-com:vml" xmlns:wp14="http://schemas.microsoft.com/office/word/2010/wordprocessingDrawing" xmlns:wp="http://schemas.openxmlformats.org/drawingml/2006/wordprocessingDrawing" xmlns:w10="urn:schemas-microsoft-com:office:word" xmlns:w="http://schemas.openxmlformats.org/wordprocessingml/2006/main" xmlns:w14="http://schemas.microsoft.com/office/word/2010/wordml" xmlns:w15="http://schemas.microsoft.com/office/word/2012/wordml" xmlns:w16cid="http://schemas.microsoft.com/office/word/2016/wordml/cid" xmlns:w16se="http://schemas.microsoft.com/office/word/2015/wordml/symex" xmlns:wpg="http://schemas.microsoft.com/office/word/2010/wordprocessingGroup" xmlns:wpi="http://schemas.microsoft.com/office/word/2010/wordprocessingInk" xmlns:wne="http://schemas.microsoft.com/office/word/2006/wordml" xmlns:wps="http://schemas.microsoft.com/office/word/2010/wordprocessingShape" mc:Ignorable="w14 w15 w16se w16cid wp14">
+<w:endnotes xmlns:wpc="http://schemas.microsoft.com/office/word/2010/wordprocessingCanvas" xmlns:cx="http://schemas.microsoft.com/office/drawing/2014/chartex" xmlns:cx1="http://schemas.microsoft.com/office/drawing/2015/9/8/chartex" xmlns:cx2="http://schemas.microsoft.com/office/drawing/2015/10/21/chartex" xmlns:cx3="http://schemas.microsoft.com/office/drawing/2016/5/9/chartex" xmlns:cx4="http://schemas.microsoft.com/office/drawing/2016/5/10/chartex" xmlns:cx5="http://schemas.microsoft.com/office/drawing/2016/5/11/chartex" xmlns:cx6="http://schemas.microsoft.com/office/drawing/2016/5/12/chartex" xmlns:cx7="http://schemas.microsoft.com/office/drawing/2016/5/13/chartex" xmlns:cx8="http://schemas.microsoft.com/office/drawing/2016/5/14/chartex" xmlns:mc="http://schemas.openxmlformats.org/markup-compatibility/2006" xmlns:aink="http://schemas.microsoft.com/office/drawing/2016/ink" xmlns:am3d="http://schemas.microsoft.com/office/drawing/2017/model3d" xmlns:o="urn:schemas-microsoft-com:office:office" xmlns:r="http://schemas.openxmlformats.org/officeDocument/2006/relationships" xmlns:m="http://schemas.openxmlformats.org/officeDocument/2006/math" xmlns:v="urn:schemas-microsoft-com:vml" xmlns:wp14="http://schemas.microsoft.com/office/word/2010/wordprocessingDrawing" xmlns:wp="http://schemas.openxmlformats.org/drawingml/2006/wordprocessingDrawing" xmlns:w10="urn:schemas-microsoft-com:office:word" xmlns:w="http://schemas.openxmlformats.org/wordprocessingml/2006/main" xmlns:w14="http://schemas.microsoft.com/office/word/2010/wordml" xmlns:w15="http://schemas.microsoft.com/office/word/2012/wordml" xmlns:w16cex="http://schemas.microsoft.com/office/word/2018/wordml/cex" xmlns:w16cid="http://schemas.microsoft.com/office/word/2016/wordml/cid" xmlns:w16="http://schemas.microsoft.com/office/word/2018/wordml" xmlns:w16sdtdh="http://schemas.microsoft.com/office/word/2020/wordml/sdtdatahash" xmlns:w16se="http://schemas.microsoft.com/office/word/2015/wordml/symex" xmlns:wpg="http://schemas.microsoft.com/office/word/2010/wordprocessingGroup" xmlns:wpi="http://schemas.microsoft.com/office/word/2010/wordprocessingInk" xmlns:wne="http://schemas.microsoft.com/office/word/2006/wordml" xmlns:wps="http://schemas.microsoft.com/office/word/2010/wordprocessingShape" mc:Ignorable="w14 w15 w16se w16cid w16 w16cex w16sdtdh wp14">
   <w:endnote w:type="separator" w:id="-1">
     <w:p>
       <w:r>
@@ -1994,17 +2934,7 @@
 </file>
 
 <file path=word/footer1.xml><?xml version="1.0" encoding="utf-8"?>
-<w:ftr xmlns:wpc="http://schemas.microsoft.com/office/word/2010/wordprocessingCanvas" xmlns:cx="http://schemas.microsoft.com/office/drawing/2014/chartex" xmlns:cx1="http://schemas.microsoft.com/office/drawing/2015/9/8/chartex" xmlns:cx2="http://schemas.microsoft.com/office/drawing/2015/10/21/chartex" xmlns:cx3="http://schemas.microsoft.com/office/drawing/2016/5/9/chartex" xmlns:cx4="http://schemas.microsoft.com/office/drawing/2016/5/10/chartex" xmlns:cx5="http://schemas.microsoft.com/office/drawing/2016/5/11/chartex" xmlns:cx6="http://schemas.microsoft.com/office/drawing/2016/5/12/chartex" xmlns:cx7="http://schemas.microsoft.com/office/drawing/2016/5/13/chartex" xmlns:cx8="http://schemas.microsoft.com/office/drawing/2016/5/14/chartex" xmlns:mc="http://schemas.openxmlformats.org/markup-compatibility/2006" xmlns:aink="http://schemas.microsoft.com/office/drawing/2016/ink" xmlns:am3d="http://schemas.microsoft.com/office/drawing/2017/model3d" xmlns:o="urn:schemas-microsoft-com:office:office" xmlns:r="http://schemas.openxmlformats.org/officeDocument/2006/relationships" xmlns:m="http://schemas.openxmlformats.org/officeDocument/2006/math" xmlns:v="urn:schemas-microsoft-com:vml" xmlns:wp14="http://schemas.microsoft.com/office/word/2010/wordprocessingDrawing" xmlns:wp="http://schemas.openxmlformats.org/drawingml/2006/wordprocessingDrawing" xmlns:w10="urn:schemas-microsoft-com:office:word" xmlns:w="http://schemas.openxmlformats.org/wordprocessingml/2006/main" xmlns:w14="http://schemas.microsoft.com/office/word/2010/wordml" xmlns:w15="http://schemas.microsoft.com/office/word/2012/wordml" xmlns:w16cid="http://schemas.microsoft.com/office/word/2016/wordml/cid" xmlns:w16se="http://schemas.microsoft.com/office/word/2015/wordml/symex" xmlns:wpg="http://schemas.microsoft.com/office/word/2010/wordprocessingGroup" xmlns:wpi="http://schemas.microsoft.com/office/word/2010/wordprocessingInk" xmlns:wne="http://schemas.microsoft.com/office/word/2006/wordml" xmlns:wps="http://schemas.microsoft.com/office/word/2010/wordprocessingShape" mc:Ignorable="w14 w15 w16se w16cid wp14">
-  <w:p>
-    <w:pPr>
-      <w:pStyle w:val="Footer"/>
-    </w:pPr>
-  </w:p>
-</w:ftr>
-</file>
-
-<file path=word/footer2.xml><?xml version="1.0" encoding="utf-8"?>
-<w:ftr xmlns:wpc="http://schemas.microsoft.com/office/word/2010/wordprocessingCanvas" xmlns:cx="http://schemas.microsoft.com/office/drawing/2014/chartex" xmlns:cx1="http://schemas.microsoft.com/office/drawing/2015/9/8/chartex" xmlns:cx2="http://schemas.microsoft.com/office/drawing/2015/10/21/chartex" xmlns:cx3="http://schemas.microsoft.com/office/drawing/2016/5/9/chartex" xmlns:cx4="http://schemas.microsoft.com/office/drawing/2016/5/10/chartex" xmlns:cx5="http://schemas.microsoft.com/office/drawing/2016/5/11/chartex" xmlns:cx6="http://schemas.microsoft.com/office/drawing/2016/5/12/chartex" xmlns:cx7="http://schemas.microsoft.com/office/drawing/2016/5/13/chartex" xmlns:cx8="http://schemas.microsoft.com/office/drawing/2016/5/14/chartex" xmlns:mc="http://schemas.openxmlformats.org/markup-compatibility/2006" xmlns:aink="http://schemas.microsoft.com/office/drawing/2016/ink" xmlns:am3d="http://schemas.microsoft.com/office/drawing/2017/model3d" xmlns:o="urn:schemas-microsoft-com:office:office" xmlns:r="http://schemas.openxmlformats.org/officeDocument/2006/relationships" xmlns:m="http://schemas.openxmlformats.org/officeDocument/2006/math" xmlns:v="urn:schemas-microsoft-com:vml" xmlns:wp14="http://schemas.microsoft.com/office/word/2010/wordprocessingDrawing" xmlns:wp="http://schemas.openxmlformats.org/drawingml/2006/wordprocessingDrawing" xmlns:w10="urn:schemas-microsoft-com:office:word" xmlns:w="http://schemas.openxmlformats.org/wordprocessingml/2006/main" xmlns:w14="http://schemas.microsoft.com/office/word/2010/wordml" xmlns:w15="http://schemas.microsoft.com/office/word/2012/wordml" xmlns:w16cid="http://schemas.microsoft.com/office/word/2016/wordml/cid" xmlns:w16se="http://schemas.microsoft.com/office/word/2015/wordml/symex" xmlns:wpg="http://schemas.microsoft.com/office/word/2010/wordprocessingGroup" xmlns:wpi="http://schemas.microsoft.com/office/word/2010/wordprocessingInk" xmlns:wne="http://schemas.microsoft.com/office/word/2006/wordml" xmlns:wps="http://schemas.microsoft.com/office/word/2010/wordprocessingShape" mc:Ignorable="w14 w15 w16se w16cid wp14">
+<w:ftr xmlns:wpc="http://schemas.microsoft.com/office/word/2010/wordprocessingCanvas" xmlns:cx="http://schemas.microsoft.com/office/drawing/2014/chartex" xmlns:cx1="http://schemas.microsoft.com/office/drawing/2015/9/8/chartex" xmlns:cx2="http://schemas.microsoft.com/office/drawing/2015/10/21/chartex" xmlns:cx3="http://schemas.microsoft.com/office/drawing/2016/5/9/chartex" xmlns:cx4="http://schemas.microsoft.com/office/drawing/2016/5/10/chartex" xmlns:cx5="http://schemas.microsoft.com/office/drawing/2016/5/11/chartex" xmlns:cx6="http://schemas.microsoft.com/office/drawing/2016/5/12/chartex" xmlns:cx7="http://schemas.microsoft.com/office/drawing/2016/5/13/chartex" xmlns:cx8="http://schemas.microsoft.com/office/drawing/2016/5/14/chartex" xmlns:mc="http://schemas.openxmlformats.org/markup-compatibility/2006" xmlns:aink="http://schemas.microsoft.com/office/drawing/2016/ink" xmlns:am3d="http://schemas.microsoft.com/office/drawing/2017/model3d" xmlns:o="urn:schemas-microsoft-com:office:office" xmlns:r="http://schemas.openxmlformats.org/officeDocument/2006/relationships" xmlns:m="http://schemas.openxmlformats.org/officeDocument/2006/math" xmlns:v="urn:schemas-microsoft-com:vml" xmlns:wp14="http://schemas.microsoft.com/office/word/2010/wordprocessingDrawing" xmlns:wp="http://schemas.openxmlformats.org/drawingml/2006/wordprocessingDrawing" xmlns:w10="urn:schemas-microsoft-com:office:word" xmlns:w="http://schemas.openxmlformats.org/wordprocessingml/2006/main" xmlns:w14="http://schemas.microsoft.com/office/word/2010/wordml" xmlns:w15="http://schemas.microsoft.com/office/word/2012/wordml" xmlns:w16cex="http://schemas.microsoft.com/office/word/2018/wordml/cex" xmlns:w16cid="http://schemas.microsoft.com/office/word/2016/wordml/cid" xmlns:w16="http://schemas.microsoft.com/office/word/2018/wordml" xmlns:w16sdtdh="http://schemas.microsoft.com/office/word/2020/wordml/sdtdatahash" xmlns:w16se="http://schemas.microsoft.com/office/word/2015/wordml/symex" xmlns:wpg="http://schemas.microsoft.com/office/word/2010/wordprocessingGroup" xmlns:wpi="http://schemas.microsoft.com/office/word/2010/wordprocessingInk" xmlns:wne="http://schemas.microsoft.com/office/word/2006/wordml" xmlns:wps="http://schemas.microsoft.com/office/word/2010/wordprocessingShape" mc:Ignorable="w14 w15 w16se w16cid w16 w16cex w16sdtdh wp14">
   <w:p>
     <w:pPr>
       <w:pStyle w:val="Footer"/>
@@ -2134,18 +3064,8 @@
 </w:ftr>
 </file>
 
-<file path=word/footer3.xml><?xml version="1.0" encoding="utf-8"?>
-<w:ftr xmlns:wpc="http://schemas.microsoft.com/office/word/2010/wordprocessingCanvas" xmlns:cx="http://schemas.microsoft.com/office/drawing/2014/chartex" xmlns:cx1="http://schemas.microsoft.com/office/drawing/2015/9/8/chartex" xmlns:cx2="http://schemas.microsoft.com/office/drawing/2015/10/21/chartex" xmlns:cx3="http://schemas.microsoft.com/office/drawing/2016/5/9/chartex" xmlns:cx4="http://schemas.microsoft.com/office/drawing/2016/5/10/chartex" xmlns:cx5="http://schemas.microsoft.com/office/drawing/2016/5/11/chartex" xmlns:cx6="http://schemas.microsoft.com/office/drawing/2016/5/12/chartex" xmlns:cx7="http://schemas.microsoft.com/office/drawing/2016/5/13/chartex" xmlns:cx8="http://schemas.microsoft.com/office/drawing/2016/5/14/chartex" xmlns:mc="http://schemas.openxmlformats.org/markup-compatibility/2006" xmlns:aink="http://schemas.microsoft.com/office/drawing/2016/ink" xmlns:am3d="http://schemas.microsoft.com/office/drawing/2017/model3d" xmlns:o="urn:schemas-microsoft-com:office:office" xmlns:r="http://schemas.openxmlformats.org/officeDocument/2006/relationships" xmlns:m="http://schemas.openxmlformats.org/officeDocument/2006/math" xmlns:v="urn:schemas-microsoft-com:vml" xmlns:wp14="http://schemas.microsoft.com/office/word/2010/wordprocessingDrawing" xmlns:wp="http://schemas.openxmlformats.org/drawingml/2006/wordprocessingDrawing" xmlns:w10="urn:schemas-microsoft-com:office:word" xmlns:w="http://schemas.openxmlformats.org/wordprocessingml/2006/main" xmlns:w14="http://schemas.microsoft.com/office/word/2010/wordml" xmlns:w15="http://schemas.microsoft.com/office/word/2012/wordml" xmlns:w16cid="http://schemas.microsoft.com/office/word/2016/wordml/cid" xmlns:w16se="http://schemas.microsoft.com/office/word/2015/wordml/symex" xmlns:wpg="http://schemas.microsoft.com/office/word/2010/wordprocessingGroup" xmlns:wpi="http://schemas.microsoft.com/office/word/2010/wordprocessingInk" xmlns:wne="http://schemas.microsoft.com/office/word/2006/wordml" xmlns:wps="http://schemas.microsoft.com/office/word/2010/wordprocessingShape" mc:Ignorable="w14 w15 w16se w16cid wp14">
-  <w:p>
-    <w:pPr>
-      <w:pStyle w:val="Footer"/>
-    </w:pPr>
-  </w:p>
-</w:ftr>
-</file>
-
 <file path=word/footnotes.xml><?xml version="1.0" encoding="utf-8"?>
-<w:footnotes xmlns:wpc="http://schemas.microsoft.com/office/word/2010/wordprocessingCanvas" xmlns:cx="http://schemas.microsoft.com/office/drawing/2014/chartex" xmlns:cx1="http://schemas.microsoft.com/office/drawing/2015/9/8/chartex" xmlns:cx2="http://schemas.microsoft.com/office/drawing/2015/10/21/chartex" xmlns:cx3="http://schemas.microsoft.com/office/drawing/2016/5/9/chartex" xmlns:cx4="http://schemas.microsoft.com/office/drawing/2016/5/10/chartex" xmlns:cx5="http://schemas.microsoft.com/office/drawing/2016/5/11/chartex" xmlns:cx6="http://schemas.microsoft.com/office/drawing/2016/5/12/chartex" xmlns:cx7="http://schemas.microsoft.com/office/drawing/2016/5/13/chartex" xmlns:cx8="http://schemas.microsoft.com/office/drawing/2016/5/14/chartex" xmlns:mc="http://schemas.openxmlformats.org/markup-compatibility/2006" xmlns:aink="http://schemas.microsoft.com/office/drawing/2016/ink" xmlns:am3d="http://schemas.microsoft.com/office/drawing/2017/model3d" xmlns:o="urn:schemas-microsoft-com:office:office" xmlns:r="http://schemas.openxmlformats.org/officeDocument/2006/relationships" xmlns:m="http://schemas.openxmlformats.org/officeDocument/2006/math" xmlns:v="urn:schemas-microsoft-com:vml" xmlns:wp14="http://schemas.microsoft.com/office/word/2010/wordprocessingDrawing" xmlns:wp="http://schemas.openxmlformats.org/drawingml/2006/wordprocessingDrawing" xmlns:w10="urn:schemas-microsoft-com:office:word" xmlns:w="http://schemas.openxmlformats.org/wordprocessingml/2006/main" xmlns:w14="http://schemas.microsoft.com/office/word/2010/wordml" xmlns:w15="http://schemas.microsoft.com/office/word/2012/wordml" xmlns:w16cid="http://schemas.microsoft.com/office/word/2016/wordml/cid" xmlns:w16se="http://schemas.microsoft.com/office/word/2015/wordml/symex" xmlns:wpg="http://schemas.microsoft.com/office/word/2010/wordprocessingGroup" xmlns:wpi="http://schemas.microsoft.com/office/word/2010/wordprocessingInk" xmlns:wne="http://schemas.microsoft.com/office/word/2006/wordml" xmlns:wps="http://schemas.microsoft.com/office/word/2010/wordprocessingShape" mc:Ignorable="w14 w15 w16se w16cid wp14">
+<w:footnotes xmlns:wpc="http://schemas.microsoft.com/office/word/2010/wordprocessingCanvas" xmlns:cx="http://schemas.microsoft.com/office/drawing/2014/chartex" xmlns:cx1="http://schemas.microsoft.com/office/drawing/2015/9/8/chartex" xmlns:cx2="http://schemas.microsoft.com/office/drawing/2015/10/21/chartex" xmlns:cx3="http://schemas.microsoft.com/office/drawing/2016/5/9/chartex" xmlns:cx4="http://schemas.microsoft.com/office/drawing/2016/5/10/chartex" xmlns:cx5="http://schemas.microsoft.com/office/drawing/2016/5/11/chartex" xmlns:cx6="http://schemas.microsoft.com/office/drawing/2016/5/12/chartex" xmlns:cx7="http://schemas.microsoft.com/office/drawing/2016/5/13/chartex" xmlns:cx8="http://schemas.microsoft.com/office/drawing/2016/5/14/chartex" xmlns:mc="http://schemas.openxmlformats.org/markup-compatibility/2006" xmlns:aink="http://schemas.microsoft.com/office/drawing/2016/ink" xmlns:am3d="http://schemas.microsoft.com/office/drawing/2017/model3d" xmlns:o="urn:schemas-microsoft-com:office:office" xmlns:r="http://schemas.openxmlformats.org/officeDocument/2006/relationships" xmlns:m="http://schemas.openxmlformats.org/officeDocument/2006/math" xmlns:v="urn:schemas-microsoft-com:vml" xmlns:wp14="http://schemas.microsoft.com/office/word/2010/wordprocessingDrawing" xmlns:wp="http://schemas.openxmlformats.org/drawingml/2006/wordprocessingDrawing" xmlns:w10="urn:schemas-microsoft-com:office:word" xmlns:w="http://schemas.openxmlformats.org/wordprocessingml/2006/main" xmlns:w14="http://schemas.microsoft.com/office/word/2010/wordml" xmlns:w15="http://schemas.microsoft.com/office/word/2012/wordml" xmlns:w16cex="http://schemas.microsoft.com/office/word/2018/wordml/cex" xmlns:w16cid="http://schemas.microsoft.com/office/word/2016/wordml/cid" xmlns:w16="http://schemas.microsoft.com/office/word/2018/wordml" xmlns:w16sdtdh="http://schemas.microsoft.com/office/word/2020/wordml/sdtdatahash" xmlns:w16se="http://schemas.microsoft.com/office/word/2015/wordml/symex" xmlns:wpg="http://schemas.microsoft.com/office/word/2010/wordprocessingGroup" xmlns:wpi="http://schemas.microsoft.com/office/word/2010/wordprocessingInk" xmlns:wne="http://schemas.microsoft.com/office/word/2006/wordml" xmlns:wps="http://schemas.microsoft.com/office/word/2010/wordprocessingShape" mc:Ignorable="w14 w15 w16se w16cid w16 w16cex w16sdtdh wp14">
   <w:footnote w:type="separator" w:id="-1">
     <w:p>
       <w:r>
@@ -2164,17 +3084,7 @@
 </file>
 
 <file path=word/header1.xml><?xml version="1.0" encoding="utf-8"?>
-<w:hdr xmlns:wpc="http://schemas.microsoft.com/office/word/2010/wordprocessingCanvas" xmlns:cx="http://schemas.microsoft.com/office/drawing/2014/chartex" xmlns:cx1="http://schemas.microsoft.com/office/drawing/2015/9/8/chartex" xmlns:cx2="http://schemas.microsoft.com/office/drawing/2015/10/21/chartex" xmlns:cx3="http://schemas.microsoft.com/office/drawing/2016/5/9/chartex" xmlns:cx4="http://schemas.microsoft.com/office/drawing/2016/5/10/chartex" xmlns:cx5="http://schemas.microsoft.com/office/drawing/2016/5/11/chartex" xmlns:cx6="http://schemas.microsoft.com/office/drawing/2016/5/12/chartex" xmlns:cx7="http://schemas.microsoft.com/office/drawing/2016/5/13/chartex" xmlns:cx8="http://schemas.microsoft.com/office/drawing/2016/5/14/chartex" xmlns:mc="http://schemas.openxmlformats.org/markup-compatibility/2006" xmlns:aink="http://schemas.microsoft.com/office/drawing/2016/ink" xmlns:am3d="http://schemas.microsoft.com/office/drawing/2017/model3d" xmlns:o="urn:schemas-microsoft-com:office:office" xmlns:r="http://schemas.openxmlformats.org/officeDocument/2006/relationships" xmlns:m="http://schemas.openxmlformats.org/officeDocument/2006/math" xmlns:v="urn:schemas-microsoft-com:vml" xmlns:wp14="http://schemas.microsoft.com/office/word/2010/wordprocessingDrawing" xmlns:wp="http://schemas.openxmlformats.org/drawingml/2006/wordprocessingDrawing" xmlns:w10="urn:schemas-microsoft-com:office:word" xmlns:w="http://schemas.openxmlformats.org/wordprocessingml/2006/main" xmlns:w14="http://schemas.microsoft.com/office/word/2010/wordml" xmlns:w15="http://schemas.microsoft.com/office/word/2012/wordml" xmlns:w16cid="http://schemas.microsoft.com/office/word/2016/wordml/cid" xmlns:w16se="http://schemas.microsoft.com/office/word/2015/wordml/symex" xmlns:wpg="http://schemas.microsoft.com/office/word/2010/wordprocessingGroup" xmlns:wpi="http://schemas.microsoft.com/office/word/2010/wordprocessingInk" xmlns:wne="http://schemas.microsoft.com/office/word/2006/wordml" xmlns:wps="http://schemas.microsoft.com/office/word/2010/wordprocessingShape" mc:Ignorable="w14 w15 w16se w16cid wp14">
-  <w:p>
-    <w:pPr>
-      <w:pStyle w:val="Header"/>
-    </w:pPr>
-  </w:p>
-</w:hdr>
-</file>
-
-<file path=word/header2.xml><?xml version="1.0" encoding="utf-8"?>
-<w:hdr xmlns:wpc="http://schemas.microsoft.com/office/word/2010/wordprocessingCanvas" xmlns:cx="http://schemas.microsoft.com/office/drawing/2014/chartex" xmlns:cx1="http://schemas.microsoft.com/office/drawing/2015/9/8/chartex" xmlns:cx2="http://schemas.microsoft.com/office/drawing/2015/10/21/chartex" xmlns:cx3="http://schemas.microsoft.com/office/drawing/2016/5/9/chartex" xmlns:cx4="http://schemas.microsoft.com/office/drawing/2016/5/10/chartex" xmlns:cx5="http://schemas.microsoft.com/office/drawing/2016/5/11/chartex" xmlns:cx6="http://schemas.microsoft.com/office/drawing/2016/5/12/chartex" xmlns:cx7="http://schemas.microsoft.com/office/drawing/2016/5/13/chartex" xmlns:cx8="http://schemas.microsoft.com/office/drawing/2016/5/14/chartex" xmlns:mc="http://schemas.openxmlformats.org/markup-compatibility/2006" xmlns:aink="http://schemas.microsoft.com/office/drawing/2016/ink" xmlns:am3d="http://schemas.microsoft.com/office/drawing/2017/model3d" xmlns:o="urn:schemas-microsoft-com:office:office" xmlns:r="http://schemas.openxmlformats.org/officeDocument/2006/relationships" xmlns:m="http://schemas.openxmlformats.org/officeDocument/2006/math" xmlns:v="urn:schemas-microsoft-com:vml" xmlns:wp14="http://schemas.microsoft.com/office/word/2010/wordprocessingDrawing" xmlns:wp="http://schemas.openxmlformats.org/drawingml/2006/wordprocessingDrawing" xmlns:w10="urn:schemas-microsoft-com:office:word" xmlns:w="http://schemas.openxmlformats.org/wordprocessingml/2006/main" xmlns:w14="http://schemas.microsoft.com/office/word/2010/wordml" xmlns:w15="http://schemas.microsoft.com/office/word/2012/wordml" xmlns:w16cid="http://schemas.microsoft.com/office/word/2016/wordml/cid" xmlns:w16se="http://schemas.microsoft.com/office/word/2015/wordml/symex" xmlns:wpg="http://schemas.microsoft.com/office/word/2010/wordprocessingGroup" xmlns:wpi="http://schemas.microsoft.com/office/word/2010/wordprocessingInk" xmlns:wne="http://schemas.microsoft.com/office/word/2006/wordml" xmlns:wps="http://schemas.microsoft.com/office/word/2010/wordprocessingShape" mc:Ignorable="w14 w15 w16se w16cid wp14">
+<w:hdr xmlns:wpc="http://schemas.microsoft.com/office/word/2010/wordprocessingCanvas" xmlns:cx="http://schemas.microsoft.com/office/drawing/2014/chartex" xmlns:cx1="http://schemas.microsoft.com/office/drawing/2015/9/8/chartex" xmlns:cx2="http://schemas.microsoft.com/office/drawing/2015/10/21/chartex" xmlns:cx3="http://schemas.microsoft.com/office/drawing/2016/5/9/chartex" xmlns:cx4="http://schemas.microsoft.com/office/drawing/2016/5/10/chartex" xmlns:cx5="http://schemas.microsoft.com/office/drawing/2016/5/11/chartex" xmlns:cx6="http://schemas.microsoft.com/office/drawing/2016/5/12/chartex" xmlns:cx7="http://schemas.microsoft.com/office/drawing/2016/5/13/chartex" xmlns:cx8="http://schemas.microsoft.com/office/drawing/2016/5/14/chartex" xmlns:mc="http://schemas.openxmlformats.org/markup-compatibility/2006" xmlns:aink="http://schemas.microsoft.com/office/drawing/2016/ink" xmlns:am3d="http://schemas.microsoft.com/office/drawing/2017/model3d" xmlns:o="urn:schemas-microsoft-com:office:office" xmlns:r="http://schemas.openxmlformats.org/officeDocument/2006/relationships" xmlns:m="http://schemas.openxmlformats.org/officeDocument/2006/math" xmlns:v="urn:schemas-microsoft-com:vml" xmlns:wp14="http://schemas.microsoft.com/office/word/2010/wordprocessingDrawing" xmlns:wp="http://schemas.openxmlformats.org/drawingml/2006/wordprocessingDrawing" xmlns:w10="urn:schemas-microsoft-com:office:word" xmlns:w="http://schemas.openxmlformats.org/wordprocessingml/2006/main" xmlns:w14="http://schemas.microsoft.com/office/word/2010/wordml" xmlns:w15="http://schemas.microsoft.com/office/word/2012/wordml" xmlns:w16cex="http://schemas.microsoft.com/office/word/2018/wordml/cex" xmlns:w16cid="http://schemas.microsoft.com/office/word/2016/wordml/cid" xmlns:w16="http://schemas.microsoft.com/office/word/2018/wordml" xmlns:w16sdtdh="http://schemas.microsoft.com/office/word/2020/wordml/sdtdatahash" xmlns:w16se="http://schemas.microsoft.com/office/word/2015/wordml/symex" xmlns:wpg="http://schemas.microsoft.com/office/word/2010/wordprocessingGroup" xmlns:wpi="http://schemas.microsoft.com/office/word/2010/wordprocessingInk" xmlns:wne="http://schemas.microsoft.com/office/word/2006/wordml" xmlns:wps="http://schemas.microsoft.com/office/word/2010/wordprocessingShape" mc:Ignorable="w14 w15 w16se w16cid w16 w16cex w16sdtdh wp14">
   <w:tbl>
     <w:tblPr>
       <w:tblW w:w="5000" w:type="pct"/>
@@ -2246,8 +3156,6 @@
               <w:szCs w:val="36"/>
             </w:rPr>
           </w:pPr>
-          <w:bookmarkStart w:id="0" w:name="_GoBack"/>
-          <w:bookmarkEnd w:id="0"/>
         </w:p>
       </w:tc>
     </w:tr>
@@ -2261,18 +3169,8 @@
 </w:hdr>
 </file>
 
-<file path=word/header3.xml><?xml version="1.0" encoding="utf-8"?>
-<w:hdr xmlns:wpc="http://schemas.microsoft.com/office/word/2010/wordprocessingCanvas" xmlns:cx="http://schemas.microsoft.com/office/drawing/2014/chartex" xmlns:cx1="http://schemas.microsoft.com/office/drawing/2015/9/8/chartex" xmlns:cx2="http://schemas.microsoft.com/office/drawing/2015/10/21/chartex" xmlns:cx3="http://schemas.microsoft.com/office/drawing/2016/5/9/chartex" xmlns:cx4="http://schemas.microsoft.com/office/drawing/2016/5/10/chartex" xmlns:cx5="http://schemas.microsoft.com/office/drawing/2016/5/11/chartex" xmlns:cx6="http://schemas.microsoft.com/office/drawing/2016/5/12/chartex" xmlns:cx7="http://schemas.microsoft.com/office/drawing/2016/5/13/chartex" xmlns:cx8="http://schemas.microsoft.com/office/drawing/2016/5/14/chartex" xmlns:mc="http://schemas.openxmlformats.org/markup-compatibility/2006" xmlns:aink="http://schemas.microsoft.com/office/drawing/2016/ink" xmlns:am3d="http://schemas.microsoft.com/office/drawing/2017/model3d" xmlns:o="urn:schemas-microsoft-com:office:office" xmlns:r="http://schemas.openxmlformats.org/officeDocument/2006/relationships" xmlns:m="http://schemas.openxmlformats.org/officeDocument/2006/math" xmlns:v="urn:schemas-microsoft-com:vml" xmlns:wp14="http://schemas.microsoft.com/office/word/2010/wordprocessingDrawing" xmlns:wp="http://schemas.openxmlformats.org/drawingml/2006/wordprocessingDrawing" xmlns:w10="urn:schemas-microsoft-com:office:word" xmlns:w="http://schemas.openxmlformats.org/wordprocessingml/2006/main" xmlns:w14="http://schemas.microsoft.com/office/word/2010/wordml" xmlns:w15="http://schemas.microsoft.com/office/word/2012/wordml" xmlns:w16cid="http://schemas.microsoft.com/office/word/2016/wordml/cid" xmlns:w16se="http://schemas.microsoft.com/office/word/2015/wordml/symex" xmlns:wpg="http://schemas.microsoft.com/office/word/2010/wordprocessingGroup" xmlns:wpi="http://schemas.microsoft.com/office/word/2010/wordprocessingInk" xmlns:wne="http://schemas.microsoft.com/office/word/2006/wordml" xmlns:wps="http://schemas.microsoft.com/office/word/2010/wordprocessingShape" mc:Ignorable="w14 w15 w16se w16cid wp14">
-  <w:p>
-    <w:pPr>
-      <w:pStyle w:val="Header"/>
-    </w:pPr>
-  </w:p>
-</w:hdr>
-</file>
-
 <file path=word/numbering.xml><?xml version="1.0" encoding="utf-8"?>
-<w:numbering xmlns:wpc="http://schemas.microsoft.com/office/word/2010/wordprocessingCanvas" xmlns:cx="http://schemas.microsoft.com/office/drawing/2014/chartex" xmlns:cx1="http://schemas.microsoft.com/office/drawing/2015/9/8/chartex" xmlns:cx2="http://schemas.microsoft.com/office/drawing/2015/10/21/chartex" xmlns:cx3="http://schemas.microsoft.com/office/drawing/2016/5/9/chartex" xmlns:cx4="http://schemas.microsoft.com/office/drawing/2016/5/10/chartex" xmlns:cx5="http://schemas.microsoft.com/office/drawing/2016/5/11/chartex" xmlns:cx6="http://schemas.microsoft.com/office/drawing/2016/5/12/chartex" xmlns:cx7="http://schemas.microsoft.com/office/drawing/2016/5/13/chartex" xmlns:cx8="http://schemas.microsoft.com/office/drawing/2016/5/14/chartex" xmlns:mc="http://schemas.openxmlformats.org/markup-compatibility/2006" xmlns:aink="http://schemas.microsoft.com/office/drawing/2016/ink" xmlns:am3d="http://schemas.microsoft.com/office/drawing/2017/model3d" xmlns:o="urn:schemas-microsoft-com:office:office" xmlns:r="http://schemas.openxmlformats.org/officeDocument/2006/relationships" xmlns:m="http://schemas.openxmlformats.org/officeDocument/2006/math" xmlns:v="urn:schemas-microsoft-com:vml" xmlns:wp14="http://schemas.microsoft.com/office/word/2010/wordprocessingDrawing" xmlns:wp="http://schemas.openxmlformats.org/drawingml/2006/wordprocessingDrawing" xmlns:w10="urn:schemas-microsoft-com:office:word" xmlns:w="http://schemas.openxmlformats.org/wordprocessingml/2006/main" xmlns:w14="http://schemas.microsoft.com/office/word/2010/wordml" xmlns:w15="http://schemas.microsoft.com/office/word/2012/wordml" xmlns:w16cid="http://schemas.microsoft.com/office/word/2016/wordml/cid" xmlns:w16se="http://schemas.microsoft.com/office/word/2015/wordml/symex" xmlns:wpg="http://schemas.microsoft.com/office/word/2010/wordprocessingGroup" xmlns:wpi="http://schemas.microsoft.com/office/word/2010/wordprocessingInk" xmlns:wne="http://schemas.microsoft.com/office/word/2006/wordml" xmlns:wps="http://schemas.microsoft.com/office/word/2010/wordprocessingShape" mc:Ignorable="w14 w15 w16se w16cid wp14">
+<w:numbering xmlns:wpc="http://schemas.microsoft.com/office/word/2010/wordprocessingCanvas" xmlns:cx="http://schemas.microsoft.com/office/drawing/2014/chartex" xmlns:cx1="http://schemas.microsoft.com/office/drawing/2015/9/8/chartex" xmlns:cx2="http://schemas.microsoft.com/office/drawing/2015/10/21/chartex" xmlns:cx3="http://schemas.microsoft.com/office/drawing/2016/5/9/chartex" xmlns:cx4="http://schemas.microsoft.com/office/drawing/2016/5/10/chartex" xmlns:cx5="http://schemas.microsoft.com/office/drawing/2016/5/11/chartex" xmlns:cx6="http://schemas.microsoft.com/office/drawing/2016/5/12/chartex" xmlns:cx7="http://schemas.microsoft.com/office/drawing/2016/5/13/chartex" xmlns:cx8="http://schemas.microsoft.com/office/drawing/2016/5/14/chartex" xmlns:mc="http://schemas.openxmlformats.org/markup-compatibility/2006" xmlns:aink="http://schemas.microsoft.com/office/drawing/2016/ink" xmlns:am3d="http://schemas.microsoft.com/office/drawing/2017/model3d" xmlns:o="urn:schemas-microsoft-com:office:office" xmlns:r="http://schemas.openxmlformats.org/officeDocument/2006/relationships" xmlns:m="http://schemas.openxmlformats.org/officeDocument/2006/math" xmlns:v="urn:schemas-microsoft-com:vml" xmlns:wp14="http://schemas.microsoft.com/office/word/2010/wordprocessingDrawing" xmlns:wp="http://schemas.openxmlformats.org/drawingml/2006/wordprocessingDrawing" xmlns:w10="urn:schemas-microsoft-com:office:word" xmlns:w="http://schemas.openxmlformats.org/wordprocessingml/2006/main" xmlns:w14="http://schemas.microsoft.com/office/word/2010/wordml" xmlns:w15="http://schemas.microsoft.com/office/word/2012/wordml" xmlns:w16cex="http://schemas.microsoft.com/office/word/2018/wordml/cex" xmlns:w16cid="http://schemas.microsoft.com/office/word/2016/wordml/cid" xmlns:w16="http://schemas.microsoft.com/office/word/2018/wordml" xmlns:w16sdtdh="http://schemas.microsoft.com/office/word/2020/wordml/sdtdatahash" xmlns:w16se="http://schemas.microsoft.com/office/word/2015/wordml/symex" xmlns:wpg="http://schemas.microsoft.com/office/word/2010/wordprocessingGroup" xmlns:wpi="http://schemas.microsoft.com/office/word/2010/wordprocessingInk" xmlns:wne="http://schemas.microsoft.com/office/word/2006/wordml" xmlns:wps="http://schemas.microsoft.com/office/word/2010/wordprocessingShape" mc:Ignorable="w14 w15 w16se w16cid w16 w16cex w16sdtdh wp14">
   <w:abstractNum w:abstractNumId="0" w15:restartNumberingAfterBreak="0">
     <w:nsid w:val="091F172D"/>
     <w:multiLevelType w:val="hybridMultilevel"/>
@@ -2547,7 +3445,7 @@
 </file>
 
 <file path=word/styles.xml><?xml version="1.0" encoding="utf-8"?>
-<w:styles xmlns:mc="http://schemas.openxmlformats.org/markup-compatibility/2006" xmlns:r="http://schemas.openxmlformats.org/officeDocument/2006/relationships" xmlns:w="http://schemas.openxmlformats.org/wordprocessingml/2006/main" xmlns:w14="http://schemas.microsoft.com/office/word/2010/wordml" xmlns:w15="http://schemas.microsoft.com/office/word/2012/wordml" xmlns:w16cid="http://schemas.microsoft.com/office/word/2016/wordml/cid" xmlns:w16se="http://schemas.microsoft.com/office/word/2015/wordml/symex" mc:Ignorable="w14 w15 w16se w16cid">
+<w:styles xmlns:mc="http://schemas.openxmlformats.org/markup-compatibility/2006" xmlns:r="http://schemas.openxmlformats.org/officeDocument/2006/relationships" xmlns:w="http://schemas.openxmlformats.org/wordprocessingml/2006/main" xmlns:w14="http://schemas.microsoft.com/office/word/2010/wordml" xmlns:w15="http://schemas.microsoft.com/office/word/2012/wordml" xmlns:w16cex="http://schemas.microsoft.com/office/word/2018/wordml/cex" xmlns:w16cid="http://schemas.microsoft.com/office/word/2016/wordml/cid" xmlns:w16="http://schemas.microsoft.com/office/word/2018/wordml" xmlns:w16sdtdh="http://schemas.microsoft.com/office/word/2020/wordml/sdtdatahash" xmlns:w16se="http://schemas.microsoft.com/office/word/2015/wordml/symex" mc:Ignorable="w14 w15 w16se w16cid w16 w16cex w16sdtdh">
   <w:docDefaults>
     <w:rPrDefault>
       <w:rPr>
@@ -2557,7 +3455,7 @@
     </w:rPrDefault>
     <w:pPrDefault/>
   </w:docDefaults>
-  <w:latentStyles w:defLockedState="0" w:defUIPriority="99" w:defSemiHidden="0" w:defUnhideWhenUsed="0" w:defQFormat="0" w:count="377">
+  <w:latentStyles w:defLockedState="0" w:defUIPriority="99" w:defSemiHidden="0" w:defUnhideWhenUsed="0" w:defQFormat="0" w:count="376">
     <w:lsdException w:name="Normal" w:uiPriority="0" w:qFormat="1"/>
     <w:lsdException w:name="heading 1" w:uiPriority="9" w:qFormat="1"/>
     <w:lsdException w:name="heading 2" w:semiHidden="1" w:uiPriority="9" w:unhideWhenUsed="1" w:qFormat="1"/>
@@ -2712,7 +3610,7 @@
     <w:lsdException w:name="Table Web 2" w:semiHidden="1" w:unhideWhenUsed="1"/>
     <w:lsdException w:name="Table Web 3" w:semiHidden="1" w:unhideWhenUsed="1"/>
     <w:lsdException w:name="Balloon Text" w:semiHidden="1" w:unhideWhenUsed="1"/>
-    <w:lsdException w:name="Table Grid" w:semiHidden="1" w:uiPriority="59" w:unhideWhenUsed="1"/>
+    <w:lsdException w:name="Table Grid" w:uiPriority="59"/>
     <w:lsdException w:name="Table Theme" w:semiHidden="1" w:unhideWhenUsed="1"/>
     <w:lsdException w:name="Placeholder Text" w:semiHidden="1"/>
     <w:lsdException w:name="No Spacing" w:uiPriority="1" w:qFormat="1"/>
@@ -2934,7 +3832,6 @@
     <w:lsdException w:name="Hashtag" w:semiHidden="1" w:unhideWhenUsed="1"/>
     <w:lsdException w:name="Unresolved Mention" w:semiHidden="1" w:unhideWhenUsed="1"/>
     <w:lsdException w:name="Smart Link" w:semiHidden="1" w:unhideWhenUsed="1"/>
-    <w:lsdException w:name="Smart Link Error" w:semiHidden="1" w:unhideWhenUsed="1"/>
   </w:latentStyles>
   <w:style w:type="paragraph" w:default="1" w:styleId="Normal">
     <w:name w:val="Normal"/>

</xml_diff>